<commit_message>
Ruta crítica y corrección de planeación
Se añadió las actividades de la ruta crítica así como correcciones de los días planeados  de las actividades.
</commit_message>
<xml_diff>
--- a/Planeación/Schedule Planning Template.docx
+++ b/Planeación/Schedule Planning Template.docx
@@ -925,87 +925,87 @@
                 <w:szCs w:val="20"/>
                 <w:lang w:val="es-MX" w:eastAsia="es-MX"/>
               </w:rPr>
-              <w:t>08/10/2018</w:t>
-            </w:r>
-          </w:p>
-        </w:tc>
-        <w:tc>
-          <w:tcPr>
-            <w:tcW w:w="1323" w:type="dxa"/>
-            <w:tcBorders>
-              <w:top w:val="nil"/>
-              <w:left w:val="single" w:sz="12" w:space="0" w:color="auto"/>
-              <w:bottom w:val="single" w:sz="8" w:space="0" w:color="auto"/>
-              <w:right w:val="single" w:sz="8" w:space="0" w:color="auto"/>
-            </w:tcBorders>
-            <w:tcMar>
-              <w:top w:w="0" w:type="dxa"/>
-              <w:left w:w="108" w:type="dxa"/>
-              <w:bottom w:w="0" w:type="dxa"/>
-              <w:right w:w="108" w:type="dxa"/>
-            </w:tcMar>
-            <w:vAlign w:val="center"/>
-          </w:tcPr>
-          <w:p>
-            <w:pPr>
-              <w:jc w:val="center"/>
-              <w:rPr>
-                <w:rFonts w:asciiTheme="minorHAnsi" w:hAnsiTheme="minorHAnsi"/>
-                <w:color w:val="000000"/>
-                <w:sz w:val="18"/>
-                <w:szCs w:val="18"/>
-                <w:lang w:val="es-MX" w:eastAsia="es-MX"/>
-              </w:rPr>
-            </w:pPr>
-            <w:r>
-              <w:rPr>
-                <w:rFonts w:asciiTheme="minorHAnsi" w:hAnsiTheme="minorHAnsi"/>
-                <w:color w:val="000000"/>
-                <w:sz w:val="18"/>
-                <w:szCs w:val="18"/>
-                <w:lang w:val="es-MX" w:eastAsia="es-MX"/>
-              </w:rPr>
-              <w:t>120</w:t>
-            </w:r>
-          </w:p>
-        </w:tc>
-        <w:tc>
-          <w:tcPr>
-            <w:tcW w:w="1323" w:type="dxa"/>
-            <w:tcBorders>
-              <w:top w:val="nil"/>
-              <w:left w:val="nil"/>
-              <w:bottom w:val="single" w:sz="8" w:space="0" w:color="auto"/>
-              <w:right w:val="single" w:sz="8" w:space="0" w:color="auto"/>
-            </w:tcBorders>
-            <w:tcMar>
-              <w:top w:w="0" w:type="dxa"/>
-              <w:left w:w="108" w:type="dxa"/>
-              <w:bottom w:w="0" w:type="dxa"/>
-              <w:right w:w="108" w:type="dxa"/>
-            </w:tcMar>
-            <w:vAlign w:val="center"/>
-          </w:tcPr>
-          <w:p>
-            <w:pPr>
-              <w:jc w:val="center"/>
-              <w:rPr>
-                <w:rFonts w:asciiTheme="minorHAnsi" w:hAnsiTheme="minorHAnsi"/>
-                <w:color w:val="000000"/>
-                <w:sz w:val="18"/>
-                <w:szCs w:val="18"/>
-                <w:lang w:val="es-MX" w:eastAsia="es-MX"/>
-              </w:rPr>
-            </w:pPr>
-            <w:r>
-              <w:rPr>
-                <w:rFonts w:asciiTheme="minorHAnsi" w:hAnsiTheme="minorHAnsi"/>
-                <w:color w:val="000000"/>
-                <w:sz w:val="18"/>
-                <w:szCs w:val="18"/>
-                <w:lang w:val="es-MX" w:eastAsia="es-MX"/>
-              </w:rPr>
-              <w:t>120</w:t>
+              <w:t>15/10/2018</w:t>
+            </w:r>
+          </w:p>
+        </w:tc>
+        <w:tc>
+          <w:tcPr>
+            <w:tcW w:w="1323" w:type="dxa"/>
+            <w:tcBorders>
+              <w:top w:val="nil"/>
+              <w:left w:val="single" w:sz="12" w:space="0" w:color="auto"/>
+              <w:bottom w:val="single" w:sz="8" w:space="0" w:color="auto"/>
+              <w:right w:val="single" w:sz="8" w:space="0" w:color="auto"/>
+            </w:tcBorders>
+            <w:tcMar>
+              <w:top w:w="0" w:type="dxa"/>
+              <w:left w:w="108" w:type="dxa"/>
+              <w:bottom w:w="0" w:type="dxa"/>
+              <w:right w:w="108" w:type="dxa"/>
+            </w:tcMar>
+            <w:vAlign w:val="center"/>
+          </w:tcPr>
+          <w:p>
+            <w:pPr>
+              <w:jc w:val="center"/>
+              <w:rPr>
+                <w:rFonts w:asciiTheme="minorHAnsi" w:hAnsiTheme="minorHAnsi"/>
+                <w:color w:val="000000"/>
+                <w:sz w:val="18"/>
+                <w:szCs w:val="18"/>
+                <w:lang w:val="es-MX" w:eastAsia="es-MX"/>
+              </w:rPr>
+            </w:pPr>
+            <w:r>
+              <w:rPr>
+                <w:rFonts w:asciiTheme="minorHAnsi" w:hAnsiTheme="minorHAnsi"/>
+                <w:color w:val="000000"/>
+                <w:sz w:val="18"/>
+                <w:szCs w:val="18"/>
+                <w:lang w:val="es-MX" w:eastAsia="es-MX"/>
+              </w:rPr>
+              <w:t>200</w:t>
+            </w:r>
+          </w:p>
+        </w:tc>
+        <w:tc>
+          <w:tcPr>
+            <w:tcW w:w="1323" w:type="dxa"/>
+            <w:tcBorders>
+              <w:top w:val="nil"/>
+              <w:left w:val="nil"/>
+              <w:bottom w:val="single" w:sz="8" w:space="0" w:color="auto"/>
+              <w:right w:val="single" w:sz="8" w:space="0" w:color="auto"/>
+            </w:tcBorders>
+            <w:tcMar>
+              <w:top w:w="0" w:type="dxa"/>
+              <w:left w:w="108" w:type="dxa"/>
+              <w:bottom w:w="0" w:type="dxa"/>
+              <w:right w:w="108" w:type="dxa"/>
+            </w:tcMar>
+            <w:vAlign w:val="center"/>
+          </w:tcPr>
+          <w:p>
+            <w:pPr>
+              <w:jc w:val="center"/>
+              <w:rPr>
+                <w:rFonts w:asciiTheme="minorHAnsi" w:hAnsiTheme="minorHAnsi"/>
+                <w:color w:val="000000"/>
+                <w:sz w:val="18"/>
+                <w:szCs w:val="18"/>
+                <w:lang w:val="es-MX" w:eastAsia="es-MX"/>
+              </w:rPr>
+            </w:pPr>
+            <w:r>
+              <w:rPr>
+                <w:rFonts w:asciiTheme="minorHAnsi" w:hAnsiTheme="minorHAnsi"/>
+                <w:color w:val="000000"/>
+                <w:sz w:val="18"/>
+                <w:szCs w:val="18"/>
+                <w:lang w:val="es-MX" w:eastAsia="es-MX"/>
+              </w:rPr>
+              <w:t>200</w:t>
             </w:r>
           </w:p>
         </w:tc>
@@ -1045,64 +1045,84 @@
                 <w:szCs w:val="18"/>
                 <w:lang w:val="es-MX" w:eastAsia="es-MX"/>
               </w:rPr>
-              <w:t>6.74</w:t>
-            </w:r>
-          </w:p>
-        </w:tc>
-        <w:tc>
-          <w:tcPr>
-            <w:tcW w:w="1323" w:type="dxa"/>
-            <w:tcBorders>
-              <w:top w:val="nil"/>
-              <w:left w:val="single" w:sz="12" w:space="0" w:color="auto"/>
-              <w:bottom w:val="single" w:sz="8" w:space="0" w:color="auto"/>
-              <w:right w:val="single" w:sz="8" w:space="0" w:color="auto"/>
-            </w:tcBorders>
-            <w:tcMar>
-              <w:top w:w="0" w:type="dxa"/>
-              <w:left w:w="108" w:type="dxa"/>
-              <w:bottom w:w="0" w:type="dxa"/>
-              <w:right w:w="108" w:type="dxa"/>
-            </w:tcMar>
-            <w:vAlign w:val="center"/>
-          </w:tcPr>
-          <w:p>
-            <w:pPr>
-              <w:rPr>
-                <w:rFonts w:asciiTheme="minorHAnsi" w:hAnsiTheme="minorHAnsi"/>
-                <w:sz w:val="20"/>
-                <w:szCs w:val="20"/>
-                <w:lang w:val="es-MX" w:eastAsia="es-MX"/>
-              </w:rPr>
-            </w:pPr>
-          </w:p>
-        </w:tc>
-        <w:tc>
-          <w:tcPr>
-            <w:tcW w:w="1323" w:type="dxa"/>
-            <w:tcBorders>
-              <w:top w:val="nil"/>
-              <w:left w:val="nil"/>
-              <w:bottom w:val="single" w:sz="8" w:space="0" w:color="auto"/>
-              <w:right w:val="single" w:sz="8" w:space="0" w:color="auto"/>
-            </w:tcBorders>
-            <w:tcMar>
-              <w:top w:w="0" w:type="dxa"/>
-              <w:left w:w="108" w:type="dxa"/>
-              <w:bottom w:w="0" w:type="dxa"/>
-              <w:right w:w="108" w:type="dxa"/>
-            </w:tcMar>
-            <w:vAlign w:val="center"/>
-          </w:tcPr>
-          <w:p>
-            <w:pPr>
-              <w:rPr>
-                <w:rFonts w:asciiTheme="minorHAnsi" w:hAnsiTheme="minorHAnsi"/>
-                <w:sz w:val="20"/>
-                <w:szCs w:val="20"/>
-                <w:lang w:val="es-MX" w:eastAsia="es-MX"/>
-              </w:rPr>
-            </w:pPr>
+              <w:t>11.23</w:t>
+            </w:r>
+          </w:p>
+        </w:tc>
+        <w:tc>
+          <w:tcPr>
+            <w:tcW w:w="1323" w:type="dxa"/>
+            <w:tcBorders>
+              <w:top w:val="nil"/>
+              <w:left w:val="single" w:sz="12" w:space="0" w:color="auto"/>
+              <w:bottom w:val="single" w:sz="8" w:space="0" w:color="auto"/>
+              <w:right w:val="single" w:sz="8" w:space="0" w:color="auto"/>
+            </w:tcBorders>
+            <w:tcMar>
+              <w:top w:w="0" w:type="dxa"/>
+              <w:left w:w="108" w:type="dxa"/>
+              <w:bottom w:w="0" w:type="dxa"/>
+              <w:right w:w="108" w:type="dxa"/>
+            </w:tcMar>
+            <w:vAlign w:val="center"/>
+          </w:tcPr>
+          <w:p>
+            <w:pPr>
+              <w:jc w:val="center"/>
+              <w:rPr>
+                <w:rFonts w:asciiTheme="minorHAnsi" w:hAnsiTheme="minorHAnsi"/>
+                <w:sz w:val="20"/>
+                <w:szCs w:val="20"/>
+                <w:lang w:val="es-MX" w:eastAsia="es-MX"/>
+              </w:rPr>
+            </w:pPr>
+            <w:r>
+              <w:rPr>
+                <w:rFonts w:asciiTheme="minorHAnsi" w:hAnsiTheme="minorHAnsi"/>
+                <w:sz w:val="20"/>
+                <w:szCs w:val="20"/>
+                <w:lang w:val="es-MX" w:eastAsia="es-MX"/>
+              </w:rPr>
+              <w:t>0</w:t>
+            </w:r>
+          </w:p>
+        </w:tc>
+        <w:tc>
+          <w:tcPr>
+            <w:tcW w:w="1323" w:type="dxa"/>
+            <w:tcBorders>
+              <w:top w:val="nil"/>
+              <w:left w:val="nil"/>
+              <w:bottom w:val="single" w:sz="8" w:space="0" w:color="auto"/>
+              <w:right w:val="single" w:sz="8" w:space="0" w:color="auto"/>
+            </w:tcBorders>
+            <w:tcMar>
+              <w:top w:w="0" w:type="dxa"/>
+              <w:left w:w="108" w:type="dxa"/>
+              <w:bottom w:w="0" w:type="dxa"/>
+              <w:right w:w="108" w:type="dxa"/>
+            </w:tcMar>
+            <w:vAlign w:val="center"/>
+          </w:tcPr>
+          <w:p>
+            <w:pPr>
+              <w:jc w:val="center"/>
+              <w:rPr>
+                <w:rFonts w:asciiTheme="minorHAnsi" w:hAnsiTheme="minorHAnsi"/>
+                <w:sz w:val="20"/>
+                <w:szCs w:val="20"/>
+                <w:lang w:val="es-MX" w:eastAsia="es-MX"/>
+              </w:rPr>
+            </w:pPr>
+            <w:r>
+              <w:rPr>
+                <w:rFonts w:asciiTheme="minorHAnsi" w:hAnsiTheme="minorHAnsi"/>
+                <w:sz w:val="20"/>
+                <w:szCs w:val="20"/>
+                <w:lang w:val="es-MX" w:eastAsia="es-MX"/>
+              </w:rPr>
+              <w:t>0</w:t>
+            </w:r>
           </w:p>
         </w:tc>
         <w:tc>
@@ -1124,13 +1144,23 @@
           </w:tcPr>
           <w:p>
             <w:pPr>
-              <w:rPr>
-                <w:rFonts w:asciiTheme="minorHAnsi" w:hAnsiTheme="minorHAnsi"/>
-                <w:sz w:val="20"/>
-                <w:szCs w:val="20"/>
-                <w:lang w:val="es-MX" w:eastAsia="es-MX"/>
-              </w:rPr>
-            </w:pPr>
+              <w:jc w:val="center"/>
+              <w:rPr>
+                <w:rFonts w:asciiTheme="minorHAnsi" w:hAnsiTheme="minorHAnsi"/>
+                <w:sz w:val="20"/>
+                <w:szCs w:val="20"/>
+                <w:lang w:val="es-MX" w:eastAsia="es-MX"/>
+              </w:rPr>
+            </w:pPr>
+            <w:r>
+              <w:rPr>
+                <w:rFonts w:asciiTheme="minorHAnsi" w:hAnsiTheme="minorHAnsi"/>
+                <w:sz w:val="20"/>
+                <w:szCs w:val="20"/>
+                <w:lang w:val="es-MX" w:eastAsia="es-MX"/>
+              </w:rPr>
+              <w:t>0</w:t>
+            </w:r>
           </w:p>
         </w:tc>
         <w:tc>
@@ -1146,13 +1176,23 @@
           </w:tcPr>
           <w:p>
             <w:pPr>
-              <w:rPr>
-                <w:rFonts w:asciiTheme="minorHAnsi" w:hAnsiTheme="minorHAnsi"/>
-                <w:sz w:val="20"/>
-                <w:szCs w:val="20"/>
-                <w:lang w:val="es-MX" w:eastAsia="es-MX"/>
-              </w:rPr>
-            </w:pPr>
+              <w:jc w:val="center"/>
+              <w:rPr>
+                <w:rFonts w:asciiTheme="minorHAnsi" w:hAnsiTheme="minorHAnsi"/>
+                <w:sz w:val="20"/>
+                <w:szCs w:val="20"/>
+                <w:lang w:val="es-MX" w:eastAsia="es-MX"/>
+              </w:rPr>
+            </w:pPr>
+            <w:r>
+              <w:rPr>
+                <w:rFonts w:asciiTheme="minorHAnsi" w:hAnsiTheme="minorHAnsi"/>
+                <w:sz w:val="20"/>
+                <w:szCs w:val="20"/>
+                <w:lang w:val="es-MX" w:eastAsia="es-MX"/>
+              </w:rPr>
+              <w:t>0</w:t>
+            </w:r>
           </w:p>
         </w:tc>
         <w:tc>
@@ -1168,13 +1208,23 @@
           </w:tcPr>
           <w:p>
             <w:pPr>
-              <w:rPr>
-                <w:rFonts w:asciiTheme="minorHAnsi" w:hAnsiTheme="minorHAnsi"/>
-                <w:sz w:val="20"/>
-                <w:szCs w:val="20"/>
-                <w:lang w:val="es-MX" w:eastAsia="es-MX"/>
-              </w:rPr>
-            </w:pPr>
+              <w:jc w:val="center"/>
+              <w:rPr>
+                <w:rFonts w:asciiTheme="minorHAnsi" w:hAnsiTheme="minorHAnsi"/>
+                <w:sz w:val="20"/>
+                <w:szCs w:val="20"/>
+                <w:lang w:val="es-MX" w:eastAsia="es-MX"/>
+              </w:rPr>
+            </w:pPr>
+            <w:r>
+              <w:rPr>
+                <w:rFonts w:asciiTheme="minorHAnsi" w:hAnsiTheme="minorHAnsi"/>
+                <w:sz w:val="20"/>
+                <w:szCs w:val="20"/>
+                <w:lang w:val="es-MX" w:eastAsia="es-MX"/>
+              </w:rPr>
+              <w:t>0</w:t>
+            </w:r>
           </w:p>
         </w:tc>
       </w:tr>
@@ -1252,87 +1302,87 @@
                 <w:szCs w:val="20"/>
                 <w:lang w:val="es-MX" w:eastAsia="es-MX"/>
               </w:rPr>
-              <w:t>09/10/2018</w:t>
-            </w:r>
-          </w:p>
-        </w:tc>
-        <w:tc>
-          <w:tcPr>
-            <w:tcW w:w="1323" w:type="dxa"/>
-            <w:tcBorders>
-              <w:top w:val="nil"/>
-              <w:left w:val="single" w:sz="12" w:space="0" w:color="auto"/>
-              <w:bottom w:val="single" w:sz="8" w:space="0" w:color="auto"/>
-              <w:right w:val="single" w:sz="8" w:space="0" w:color="auto"/>
-            </w:tcBorders>
-            <w:tcMar>
-              <w:top w:w="0" w:type="dxa"/>
-              <w:left w:w="108" w:type="dxa"/>
-              <w:bottom w:w="0" w:type="dxa"/>
-              <w:right w:w="108" w:type="dxa"/>
-            </w:tcMar>
-            <w:vAlign w:val="center"/>
-          </w:tcPr>
-          <w:p>
-            <w:pPr>
-              <w:jc w:val="center"/>
-              <w:rPr>
-                <w:rFonts w:asciiTheme="minorHAnsi" w:hAnsiTheme="minorHAnsi"/>
-                <w:color w:val="000000"/>
-                <w:sz w:val="18"/>
-                <w:szCs w:val="18"/>
-                <w:lang w:val="es-MX" w:eastAsia="es-MX"/>
-              </w:rPr>
-            </w:pPr>
-            <w:r>
-              <w:rPr>
-                <w:rFonts w:asciiTheme="minorHAnsi" w:hAnsiTheme="minorHAnsi"/>
-                <w:color w:val="000000"/>
-                <w:sz w:val="18"/>
-                <w:szCs w:val="18"/>
-                <w:lang w:val="es-MX" w:eastAsia="es-MX"/>
-              </w:rPr>
-              <w:t>180</w:t>
-            </w:r>
-          </w:p>
-        </w:tc>
-        <w:tc>
-          <w:tcPr>
-            <w:tcW w:w="1323" w:type="dxa"/>
-            <w:tcBorders>
-              <w:top w:val="nil"/>
-              <w:left w:val="nil"/>
-              <w:bottom w:val="single" w:sz="8" w:space="0" w:color="auto"/>
-              <w:right w:val="single" w:sz="8" w:space="0" w:color="auto"/>
-            </w:tcBorders>
-            <w:tcMar>
-              <w:top w:w="0" w:type="dxa"/>
-              <w:left w:w="108" w:type="dxa"/>
-              <w:bottom w:w="0" w:type="dxa"/>
-              <w:right w:w="108" w:type="dxa"/>
-            </w:tcMar>
-            <w:vAlign w:val="center"/>
-          </w:tcPr>
-          <w:p>
-            <w:pPr>
-              <w:jc w:val="center"/>
-              <w:rPr>
-                <w:rFonts w:asciiTheme="minorHAnsi" w:hAnsiTheme="minorHAnsi"/>
-                <w:color w:val="000000"/>
-                <w:sz w:val="18"/>
-                <w:szCs w:val="18"/>
-                <w:lang w:val="es-MX" w:eastAsia="es-MX"/>
-              </w:rPr>
-            </w:pPr>
-            <w:r>
-              <w:rPr>
-                <w:rFonts w:asciiTheme="minorHAnsi" w:hAnsiTheme="minorHAnsi"/>
-                <w:color w:val="000000"/>
-                <w:sz w:val="18"/>
-                <w:szCs w:val="18"/>
-                <w:lang w:val="es-MX" w:eastAsia="es-MX"/>
-              </w:rPr>
-              <w:t>300</w:t>
+              <w:t>16/10/2018</w:t>
+            </w:r>
+          </w:p>
+        </w:tc>
+        <w:tc>
+          <w:tcPr>
+            <w:tcW w:w="1323" w:type="dxa"/>
+            <w:tcBorders>
+              <w:top w:val="nil"/>
+              <w:left w:val="single" w:sz="12" w:space="0" w:color="auto"/>
+              <w:bottom w:val="single" w:sz="8" w:space="0" w:color="auto"/>
+              <w:right w:val="single" w:sz="8" w:space="0" w:color="auto"/>
+            </w:tcBorders>
+            <w:tcMar>
+              <w:top w:w="0" w:type="dxa"/>
+              <w:left w:w="108" w:type="dxa"/>
+              <w:bottom w:w="0" w:type="dxa"/>
+              <w:right w:w="108" w:type="dxa"/>
+            </w:tcMar>
+            <w:vAlign w:val="center"/>
+          </w:tcPr>
+          <w:p>
+            <w:pPr>
+              <w:jc w:val="center"/>
+              <w:rPr>
+                <w:rFonts w:asciiTheme="minorHAnsi" w:hAnsiTheme="minorHAnsi"/>
+                <w:color w:val="000000"/>
+                <w:sz w:val="18"/>
+                <w:szCs w:val="18"/>
+                <w:lang w:val="es-MX" w:eastAsia="es-MX"/>
+              </w:rPr>
+            </w:pPr>
+            <w:r>
+              <w:rPr>
+                <w:rFonts w:asciiTheme="minorHAnsi" w:hAnsiTheme="minorHAnsi"/>
+                <w:color w:val="000000"/>
+                <w:sz w:val="18"/>
+                <w:szCs w:val="18"/>
+                <w:lang w:val="es-MX" w:eastAsia="es-MX"/>
+              </w:rPr>
+              <w:t>340</w:t>
+            </w:r>
+          </w:p>
+        </w:tc>
+        <w:tc>
+          <w:tcPr>
+            <w:tcW w:w="1323" w:type="dxa"/>
+            <w:tcBorders>
+              <w:top w:val="nil"/>
+              <w:left w:val="nil"/>
+              <w:bottom w:val="single" w:sz="8" w:space="0" w:color="auto"/>
+              <w:right w:val="single" w:sz="8" w:space="0" w:color="auto"/>
+            </w:tcBorders>
+            <w:tcMar>
+              <w:top w:w="0" w:type="dxa"/>
+              <w:left w:w="108" w:type="dxa"/>
+              <w:bottom w:w="0" w:type="dxa"/>
+              <w:right w:w="108" w:type="dxa"/>
+            </w:tcMar>
+            <w:vAlign w:val="center"/>
+          </w:tcPr>
+          <w:p>
+            <w:pPr>
+              <w:jc w:val="center"/>
+              <w:rPr>
+                <w:rFonts w:asciiTheme="minorHAnsi" w:hAnsiTheme="minorHAnsi"/>
+                <w:color w:val="000000"/>
+                <w:sz w:val="18"/>
+                <w:szCs w:val="18"/>
+                <w:lang w:val="es-MX" w:eastAsia="es-MX"/>
+              </w:rPr>
+            </w:pPr>
+            <w:r>
+              <w:rPr>
+                <w:rFonts w:asciiTheme="minorHAnsi" w:hAnsiTheme="minorHAnsi"/>
+                <w:color w:val="000000"/>
+                <w:sz w:val="18"/>
+                <w:szCs w:val="18"/>
+                <w:lang w:val="es-MX" w:eastAsia="es-MX"/>
+              </w:rPr>
+              <w:t>540</w:t>
             </w:r>
           </w:p>
         </w:tc>
@@ -1372,64 +1422,84 @@
                 <w:szCs w:val="18"/>
                 <w:lang w:val="es-MX" w:eastAsia="es-MX"/>
               </w:rPr>
-              <w:t>16.85</w:t>
-            </w:r>
-          </w:p>
-        </w:tc>
-        <w:tc>
-          <w:tcPr>
-            <w:tcW w:w="1323" w:type="dxa"/>
-            <w:tcBorders>
-              <w:top w:val="nil"/>
-              <w:left w:val="single" w:sz="12" w:space="0" w:color="auto"/>
-              <w:bottom w:val="single" w:sz="8" w:space="0" w:color="auto"/>
-              <w:right w:val="single" w:sz="8" w:space="0" w:color="auto"/>
-            </w:tcBorders>
-            <w:tcMar>
-              <w:top w:w="0" w:type="dxa"/>
-              <w:left w:w="108" w:type="dxa"/>
-              <w:bottom w:w="0" w:type="dxa"/>
-              <w:right w:w="108" w:type="dxa"/>
-            </w:tcMar>
-            <w:vAlign w:val="center"/>
-          </w:tcPr>
-          <w:p>
-            <w:pPr>
-              <w:rPr>
-                <w:rFonts w:asciiTheme="minorHAnsi" w:hAnsiTheme="minorHAnsi"/>
-                <w:sz w:val="20"/>
-                <w:szCs w:val="20"/>
-                <w:lang w:val="es-MX" w:eastAsia="es-MX"/>
-              </w:rPr>
-            </w:pPr>
-          </w:p>
-        </w:tc>
-        <w:tc>
-          <w:tcPr>
-            <w:tcW w:w="1323" w:type="dxa"/>
-            <w:tcBorders>
-              <w:top w:val="nil"/>
-              <w:left w:val="nil"/>
-              <w:bottom w:val="single" w:sz="8" w:space="0" w:color="auto"/>
-              <w:right w:val="single" w:sz="8" w:space="0" w:color="auto"/>
-            </w:tcBorders>
-            <w:tcMar>
-              <w:top w:w="0" w:type="dxa"/>
-              <w:left w:w="108" w:type="dxa"/>
-              <w:bottom w:w="0" w:type="dxa"/>
-              <w:right w:w="108" w:type="dxa"/>
-            </w:tcMar>
-            <w:vAlign w:val="center"/>
-          </w:tcPr>
-          <w:p>
-            <w:pPr>
-              <w:rPr>
-                <w:rFonts w:asciiTheme="minorHAnsi" w:hAnsiTheme="minorHAnsi"/>
-                <w:sz w:val="20"/>
-                <w:szCs w:val="20"/>
-                <w:lang w:val="es-MX" w:eastAsia="es-MX"/>
-              </w:rPr>
-            </w:pPr>
+              <w:t>30.34</w:t>
+            </w:r>
+          </w:p>
+        </w:tc>
+        <w:tc>
+          <w:tcPr>
+            <w:tcW w:w="1323" w:type="dxa"/>
+            <w:tcBorders>
+              <w:top w:val="nil"/>
+              <w:left w:val="single" w:sz="12" w:space="0" w:color="auto"/>
+              <w:bottom w:val="single" w:sz="8" w:space="0" w:color="auto"/>
+              <w:right w:val="single" w:sz="8" w:space="0" w:color="auto"/>
+            </w:tcBorders>
+            <w:tcMar>
+              <w:top w:w="0" w:type="dxa"/>
+              <w:left w:w="108" w:type="dxa"/>
+              <w:bottom w:w="0" w:type="dxa"/>
+              <w:right w:w="108" w:type="dxa"/>
+            </w:tcMar>
+            <w:vAlign w:val="center"/>
+          </w:tcPr>
+          <w:p>
+            <w:pPr>
+              <w:jc w:val="center"/>
+              <w:rPr>
+                <w:rFonts w:asciiTheme="minorHAnsi" w:hAnsiTheme="minorHAnsi"/>
+                <w:sz w:val="20"/>
+                <w:szCs w:val="20"/>
+                <w:lang w:val="es-MX" w:eastAsia="es-MX"/>
+              </w:rPr>
+            </w:pPr>
+            <w:r>
+              <w:rPr>
+                <w:rFonts w:asciiTheme="minorHAnsi" w:hAnsiTheme="minorHAnsi"/>
+                <w:sz w:val="20"/>
+                <w:szCs w:val="20"/>
+                <w:lang w:val="es-MX" w:eastAsia="es-MX"/>
+              </w:rPr>
+              <w:t>48</w:t>
+            </w:r>
+          </w:p>
+        </w:tc>
+        <w:tc>
+          <w:tcPr>
+            <w:tcW w:w="1323" w:type="dxa"/>
+            <w:tcBorders>
+              <w:top w:val="nil"/>
+              <w:left w:val="nil"/>
+              <w:bottom w:val="single" w:sz="8" w:space="0" w:color="auto"/>
+              <w:right w:val="single" w:sz="8" w:space="0" w:color="auto"/>
+            </w:tcBorders>
+            <w:tcMar>
+              <w:top w:w="0" w:type="dxa"/>
+              <w:left w:w="108" w:type="dxa"/>
+              <w:bottom w:w="0" w:type="dxa"/>
+              <w:right w:w="108" w:type="dxa"/>
+            </w:tcMar>
+            <w:vAlign w:val="center"/>
+          </w:tcPr>
+          <w:p>
+            <w:pPr>
+              <w:jc w:val="center"/>
+              <w:rPr>
+                <w:rFonts w:asciiTheme="minorHAnsi" w:hAnsiTheme="minorHAnsi"/>
+                <w:sz w:val="20"/>
+                <w:szCs w:val="20"/>
+                <w:lang w:val="es-MX" w:eastAsia="es-MX"/>
+              </w:rPr>
+            </w:pPr>
+            <w:r>
+              <w:rPr>
+                <w:rFonts w:asciiTheme="minorHAnsi" w:hAnsiTheme="minorHAnsi"/>
+                <w:sz w:val="20"/>
+                <w:szCs w:val="20"/>
+                <w:lang w:val="es-MX" w:eastAsia="es-MX"/>
+              </w:rPr>
+              <w:t>48</w:t>
+            </w:r>
           </w:p>
         </w:tc>
         <w:tc>
@@ -1451,13 +1521,23 @@
           </w:tcPr>
           <w:p>
             <w:pPr>
-              <w:rPr>
-                <w:rFonts w:asciiTheme="minorHAnsi" w:hAnsiTheme="minorHAnsi"/>
-                <w:sz w:val="20"/>
-                <w:szCs w:val="20"/>
-                <w:lang w:val="es-MX" w:eastAsia="es-MX"/>
-              </w:rPr>
-            </w:pPr>
+              <w:jc w:val="center"/>
+              <w:rPr>
+                <w:rFonts w:asciiTheme="minorHAnsi" w:hAnsiTheme="minorHAnsi"/>
+                <w:sz w:val="20"/>
+                <w:szCs w:val="20"/>
+                <w:lang w:val="es-MX" w:eastAsia="es-MX"/>
+              </w:rPr>
+            </w:pPr>
+            <w:r>
+              <w:rPr>
+                <w:rFonts w:asciiTheme="minorHAnsi" w:hAnsiTheme="minorHAnsi"/>
+                <w:sz w:val="20"/>
+                <w:szCs w:val="20"/>
+                <w:lang w:val="es-MX" w:eastAsia="es-MX"/>
+              </w:rPr>
+              <w:t>11.23</w:t>
+            </w:r>
           </w:p>
         </w:tc>
         <w:tc>
@@ -1473,13 +1553,23 @@
           </w:tcPr>
           <w:p>
             <w:pPr>
-              <w:rPr>
-                <w:rFonts w:asciiTheme="minorHAnsi" w:hAnsiTheme="minorHAnsi"/>
-                <w:sz w:val="20"/>
-                <w:szCs w:val="20"/>
-                <w:lang w:val="es-MX" w:eastAsia="es-MX"/>
-              </w:rPr>
-            </w:pPr>
+              <w:jc w:val="center"/>
+              <w:rPr>
+                <w:rFonts w:asciiTheme="minorHAnsi" w:hAnsiTheme="minorHAnsi"/>
+                <w:sz w:val="20"/>
+                <w:szCs w:val="20"/>
+                <w:lang w:val="es-MX" w:eastAsia="es-MX"/>
+              </w:rPr>
+            </w:pPr>
+            <w:r>
+              <w:rPr>
+                <w:rFonts w:asciiTheme="minorHAnsi" w:hAnsiTheme="minorHAnsi"/>
+                <w:sz w:val="20"/>
+                <w:szCs w:val="20"/>
+                <w:lang w:val="es-MX" w:eastAsia="es-MX"/>
+              </w:rPr>
+              <w:t>11.23</w:t>
+            </w:r>
           </w:p>
         </w:tc>
         <w:tc>
@@ -1495,13 +1585,23 @@
           </w:tcPr>
           <w:p>
             <w:pPr>
-              <w:rPr>
-                <w:rFonts w:asciiTheme="minorHAnsi" w:hAnsiTheme="minorHAnsi"/>
-                <w:sz w:val="20"/>
-                <w:szCs w:val="20"/>
-                <w:lang w:val="es-MX" w:eastAsia="es-MX"/>
-              </w:rPr>
-            </w:pPr>
+              <w:jc w:val="center"/>
+              <w:rPr>
+                <w:rFonts w:asciiTheme="minorHAnsi" w:hAnsiTheme="minorHAnsi"/>
+                <w:sz w:val="20"/>
+                <w:szCs w:val="20"/>
+                <w:lang w:val="es-MX" w:eastAsia="es-MX"/>
+              </w:rPr>
+            </w:pPr>
+            <w:r>
+              <w:rPr>
+                <w:rFonts w:asciiTheme="minorHAnsi" w:hAnsiTheme="minorHAnsi"/>
+                <w:sz w:val="20"/>
+                <w:szCs w:val="20"/>
+                <w:lang w:val="es-MX" w:eastAsia="es-MX"/>
+              </w:rPr>
+              <w:t>11.23</w:t>
+            </w:r>
           </w:p>
         </w:tc>
       </w:tr>
@@ -1579,7 +1679,7 @@
                 <w:szCs w:val="20"/>
                 <w:lang w:val="es-MX" w:eastAsia="es-MX"/>
               </w:rPr>
-              <w:t>10/10/2018</w:t>
+              <w:t>17/10/2018</w:t>
             </w:r>
           </w:p>
         </w:tc>
@@ -1659,7 +1759,7 @@
                 <w:szCs w:val="18"/>
                 <w:lang w:val="es-MX" w:eastAsia="es-MX"/>
               </w:rPr>
-              <w:t>540</w:t>
+              <w:t>780</w:t>
             </w:r>
           </w:p>
         </w:tc>
@@ -1699,64 +1799,84 @@
                 <w:szCs w:val="18"/>
                 <w:lang w:val="es-MX" w:eastAsia="es-MX"/>
               </w:rPr>
-              <w:t>30.34</w:t>
-            </w:r>
-          </w:p>
-        </w:tc>
-        <w:tc>
-          <w:tcPr>
-            <w:tcW w:w="1323" w:type="dxa"/>
-            <w:tcBorders>
-              <w:top w:val="nil"/>
-              <w:left w:val="single" w:sz="12" w:space="0" w:color="auto"/>
-              <w:bottom w:val="single" w:sz="8" w:space="0" w:color="auto"/>
-              <w:right w:val="single" w:sz="8" w:space="0" w:color="auto"/>
-            </w:tcBorders>
-            <w:tcMar>
-              <w:top w:w="0" w:type="dxa"/>
-              <w:left w:w="108" w:type="dxa"/>
-              <w:bottom w:w="0" w:type="dxa"/>
-              <w:right w:w="108" w:type="dxa"/>
-            </w:tcMar>
-            <w:vAlign w:val="center"/>
-          </w:tcPr>
-          <w:p>
-            <w:pPr>
-              <w:rPr>
-                <w:rFonts w:asciiTheme="minorHAnsi" w:hAnsiTheme="minorHAnsi"/>
-                <w:sz w:val="20"/>
-                <w:szCs w:val="20"/>
-                <w:lang w:val="es-MX" w:eastAsia="es-MX"/>
-              </w:rPr>
-            </w:pPr>
-          </w:p>
-        </w:tc>
-        <w:tc>
-          <w:tcPr>
-            <w:tcW w:w="1323" w:type="dxa"/>
-            <w:tcBorders>
-              <w:top w:val="nil"/>
-              <w:left w:val="nil"/>
-              <w:bottom w:val="single" w:sz="8" w:space="0" w:color="auto"/>
-              <w:right w:val="single" w:sz="8" w:space="0" w:color="auto"/>
-            </w:tcBorders>
-            <w:tcMar>
-              <w:top w:w="0" w:type="dxa"/>
-              <w:left w:w="108" w:type="dxa"/>
-              <w:bottom w:w="0" w:type="dxa"/>
-              <w:right w:w="108" w:type="dxa"/>
-            </w:tcMar>
-            <w:vAlign w:val="center"/>
-          </w:tcPr>
-          <w:p>
-            <w:pPr>
-              <w:rPr>
-                <w:rFonts w:asciiTheme="minorHAnsi" w:hAnsiTheme="minorHAnsi"/>
-                <w:sz w:val="20"/>
-                <w:szCs w:val="20"/>
-                <w:lang w:val="es-MX" w:eastAsia="es-MX"/>
-              </w:rPr>
-            </w:pPr>
+              <w:t>43.82</w:t>
+            </w:r>
+          </w:p>
+        </w:tc>
+        <w:tc>
+          <w:tcPr>
+            <w:tcW w:w="1323" w:type="dxa"/>
+            <w:tcBorders>
+              <w:top w:val="nil"/>
+              <w:left w:val="single" w:sz="12" w:space="0" w:color="auto"/>
+              <w:bottom w:val="single" w:sz="8" w:space="0" w:color="auto"/>
+              <w:right w:val="single" w:sz="8" w:space="0" w:color="auto"/>
+            </w:tcBorders>
+            <w:tcMar>
+              <w:top w:w="0" w:type="dxa"/>
+              <w:left w:w="108" w:type="dxa"/>
+              <w:bottom w:w="0" w:type="dxa"/>
+              <w:right w:w="108" w:type="dxa"/>
+            </w:tcMar>
+            <w:vAlign w:val="center"/>
+          </w:tcPr>
+          <w:p>
+            <w:pPr>
+              <w:jc w:val="center"/>
+              <w:rPr>
+                <w:rFonts w:asciiTheme="minorHAnsi" w:hAnsiTheme="minorHAnsi"/>
+                <w:sz w:val="20"/>
+                <w:szCs w:val="20"/>
+                <w:lang w:val="es-MX" w:eastAsia="es-MX"/>
+              </w:rPr>
+            </w:pPr>
+            <w:r>
+              <w:rPr>
+                <w:rFonts w:asciiTheme="minorHAnsi" w:hAnsiTheme="minorHAnsi"/>
+                <w:sz w:val="20"/>
+                <w:szCs w:val="20"/>
+                <w:lang w:val="es-MX" w:eastAsia="es-MX"/>
+              </w:rPr>
+              <w:t>30</w:t>
+            </w:r>
+          </w:p>
+        </w:tc>
+        <w:tc>
+          <w:tcPr>
+            <w:tcW w:w="1323" w:type="dxa"/>
+            <w:tcBorders>
+              <w:top w:val="nil"/>
+              <w:left w:val="nil"/>
+              <w:bottom w:val="single" w:sz="8" w:space="0" w:color="auto"/>
+              <w:right w:val="single" w:sz="8" w:space="0" w:color="auto"/>
+            </w:tcBorders>
+            <w:tcMar>
+              <w:top w:w="0" w:type="dxa"/>
+              <w:left w:w="108" w:type="dxa"/>
+              <w:bottom w:w="0" w:type="dxa"/>
+              <w:right w:w="108" w:type="dxa"/>
+            </w:tcMar>
+            <w:vAlign w:val="center"/>
+          </w:tcPr>
+          <w:p>
+            <w:pPr>
+              <w:jc w:val="center"/>
+              <w:rPr>
+                <w:rFonts w:asciiTheme="minorHAnsi" w:hAnsiTheme="minorHAnsi"/>
+                <w:sz w:val="20"/>
+                <w:szCs w:val="20"/>
+                <w:lang w:val="es-MX" w:eastAsia="es-MX"/>
+              </w:rPr>
+            </w:pPr>
+            <w:r>
+              <w:rPr>
+                <w:rFonts w:asciiTheme="minorHAnsi" w:hAnsiTheme="minorHAnsi"/>
+                <w:sz w:val="20"/>
+                <w:szCs w:val="20"/>
+                <w:lang w:val="es-MX" w:eastAsia="es-MX"/>
+              </w:rPr>
+              <w:t>78</w:t>
+            </w:r>
           </w:p>
         </w:tc>
         <w:tc>
@@ -1778,13 +1898,23 @@
           </w:tcPr>
           <w:p>
             <w:pPr>
-              <w:rPr>
-                <w:rFonts w:asciiTheme="minorHAnsi" w:hAnsiTheme="minorHAnsi"/>
-                <w:sz w:val="20"/>
-                <w:szCs w:val="20"/>
-                <w:lang w:val="es-MX" w:eastAsia="es-MX"/>
-              </w:rPr>
-            </w:pPr>
+              <w:jc w:val="center"/>
+              <w:rPr>
+                <w:rFonts w:asciiTheme="minorHAnsi" w:hAnsiTheme="minorHAnsi"/>
+                <w:sz w:val="20"/>
+                <w:szCs w:val="20"/>
+                <w:lang w:val="es-MX" w:eastAsia="es-MX"/>
+              </w:rPr>
+            </w:pPr>
+            <w:r>
+              <w:rPr>
+                <w:rFonts w:asciiTheme="minorHAnsi" w:hAnsiTheme="minorHAnsi"/>
+                <w:sz w:val="20"/>
+                <w:szCs w:val="20"/>
+                <w:lang w:val="es-MX" w:eastAsia="es-MX"/>
+              </w:rPr>
+              <w:t>0</w:t>
+            </w:r>
           </w:p>
         </w:tc>
         <w:tc>
@@ -1800,13 +1930,23 @@
           </w:tcPr>
           <w:p>
             <w:pPr>
-              <w:rPr>
-                <w:rFonts w:asciiTheme="minorHAnsi" w:hAnsiTheme="minorHAnsi"/>
-                <w:sz w:val="20"/>
-                <w:szCs w:val="20"/>
-                <w:lang w:val="es-MX" w:eastAsia="es-MX"/>
-              </w:rPr>
-            </w:pPr>
+              <w:jc w:val="center"/>
+              <w:rPr>
+                <w:rFonts w:asciiTheme="minorHAnsi" w:hAnsiTheme="minorHAnsi"/>
+                <w:sz w:val="20"/>
+                <w:szCs w:val="20"/>
+                <w:lang w:val="es-MX" w:eastAsia="es-MX"/>
+              </w:rPr>
+            </w:pPr>
+            <w:r>
+              <w:rPr>
+                <w:rFonts w:asciiTheme="minorHAnsi" w:hAnsiTheme="minorHAnsi"/>
+                <w:sz w:val="20"/>
+                <w:szCs w:val="20"/>
+                <w:lang w:val="es-MX" w:eastAsia="es-MX"/>
+              </w:rPr>
+              <w:t>11.23</w:t>
+            </w:r>
           </w:p>
         </w:tc>
         <w:tc>
@@ -1822,13 +1962,23 @@
           </w:tcPr>
           <w:p>
             <w:pPr>
-              <w:rPr>
-                <w:rFonts w:asciiTheme="minorHAnsi" w:hAnsiTheme="minorHAnsi"/>
-                <w:sz w:val="20"/>
-                <w:szCs w:val="20"/>
-                <w:lang w:val="es-MX" w:eastAsia="es-MX"/>
-              </w:rPr>
-            </w:pPr>
+              <w:jc w:val="center"/>
+              <w:rPr>
+                <w:rFonts w:asciiTheme="minorHAnsi" w:hAnsiTheme="minorHAnsi"/>
+                <w:sz w:val="20"/>
+                <w:szCs w:val="20"/>
+                <w:lang w:val="es-MX" w:eastAsia="es-MX"/>
+              </w:rPr>
+            </w:pPr>
+            <w:r>
+              <w:rPr>
+                <w:rFonts w:asciiTheme="minorHAnsi" w:hAnsiTheme="minorHAnsi"/>
+                <w:sz w:val="20"/>
+                <w:szCs w:val="20"/>
+                <w:lang w:val="es-MX" w:eastAsia="es-MX"/>
+              </w:rPr>
+              <w:t>11.23</w:t>
+            </w:r>
           </w:p>
         </w:tc>
       </w:tr>
@@ -1906,87 +2056,87 @@
                 <w:szCs w:val="20"/>
                 <w:lang w:val="es-MX" w:eastAsia="es-MX"/>
               </w:rPr>
-              <w:t>11/10/2018</w:t>
-            </w:r>
-          </w:p>
-        </w:tc>
-        <w:tc>
-          <w:tcPr>
-            <w:tcW w:w="1323" w:type="dxa"/>
-            <w:tcBorders>
-              <w:top w:val="nil"/>
-              <w:left w:val="single" w:sz="12" w:space="0" w:color="auto"/>
-              <w:bottom w:val="single" w:sz="8" w:space="0" w:color="auto"/>
-              <w:right w:val="single" w:sz="8" w:space="0" w:color="auto"/>
-            </w:tcBorders>
-            <w:tcMar>
-              <w:top w:w="0" w:type="dxa"/>
-              <w:left w:w="108" w:type="dxa"/>
-              <w:bottom w:w="0" w:type="dxa"/>
-              <w:right w:w="108" w:type="dxa"/>
-            </w:tcMar>
-            <w:vAlign w:val="center"/>
-          </w:tcPr>
-          <w:p>
-            <w:pPr>
-              <w:jc w:val="center"/>
-              <w:rPr>
-                <w:rFonts w:asciiTheme="minorHAnsi" w:hAnsiTheme="minorHAnsi"/>
-                <w:color w:val="000000"/>
-                <w:sz w:val="18"/>
-                <w:szCs w:val="18"/>
-                <w:lang w:val="es-MX" w:eastAsia="es-MX"/>
-              </w:rPr>
-            </w:pPr>
-            <w:r>
-              <w:rPr>
-                <w:rFonts w:asciiTheme="minorHAnsi" w:hAnsiTheme="minorHAnsi"/>
-                <w:color w:val="000000"/>
-                <w:sz w:val="18"/>
-                <w:szCs w:val="18"/>
-                <w:lang w:val="es-MX" w:eastAsia="es-MX"/>
-              </w:rPr>
-              <w:t>240</w:t>
-            </w:r>
-          </w:p>
-        </w:tc>
-        <w:tc>
-          <w:tcPr>
-            <w:tcW w:w="1323" w:type="dxa"/>
-            <w:tcBorders>
-              <w:top w:val="nil"/>
-              <w:left w:val="nil"/>
-              <w:bottom w:val="single" w:sz="8" w:space="0" w:color="auto"/>
-              <w:right w:val="single" w:sz="8" w:space="0" w:color="auto"/>
-            </w:tcBorders>
-            <w:tcMar>
-              <w:top w:w="0" w:type="dxa"/>
-              <w:left w:w="108" w:type="dxa"/>
-              <w:bottom w:w="0" w:type="dxa"/>
-              <w:right w:w="108" w:type="dxa"/>
-            </w:tcMar>
-            <w:vAlign w:val="center"/>
-          </w:tcPr>
-          <w:p>
-            <w:pPr>
-              <w:jc w:val="center"/>
-              <w:rPr>
-                <w:rFonts w:asciiTheme="minorHAnsi" w:hAnsiTheme="minorHAnsi"/>
-                <w:color w:val="000000"/>
-                <w:sz w:val="18"/>
-                <w:szCs w:val="18"/>
-                <w:lang w:val="es-MX" w:eastAsia="es-MX"/>
-              </w:rPr>
-            </w:pPr>
-            <w:r>
-              <w:rPr>
-                <w:rFonts w:asciiTheme="minorHAnsi" w:hAnsiTheme="minorHAnsi"/>
-                <w:color w:val="000000"/>
-                <w:sz w:val="18"/>
-                <w:szCs w:val="18"/>
-                <w:lang w:val="es-MX" w:eastAsia="es-MX"/>
-              </w:rPr>
-              <w:t>780</w:t>
+              <w:t>18/10/2018</w:t>
+            </w:r>
+          </w:p>
+        </w:tc>
+        <w:tc>
+          <w:tcPr>
+            <w:tcW w:w="1323" w:type="dxa"/>
+            <w:tcBorders>
+              <w:top w:val="nil"/>
+              <w:left w:val="single" w:sz="12" w:space="0" w:color="auto"/>
+              <w:bottom w:val="single" w:sz="8" w:space="0" w:color="auto"/>
+              <w:right w:val="single" w:sz="8" w:space="0" w:color="auto"/>
+            </w:tcBorders>
+            <w:tcMar>
+              <w:top w:w="0" w:type="dxa"/>
+              <w:left w:w="108" w:type="dxa"/>
+              <w:bottom w:w="0" w:type="dxa"/>
+              <w:right w:w="108" w:type="dxa"/>
+            </w:tcMar>
+            <w:vAlign w:val="center"/>
+          </w:tcPr>
+          <w:p>
+            <w:pPr>
+              <w:jc w:val="center"/>
+              <w:rPr>
+                <w:rFonts w:asciiTheme="minorHAnsi" w:hAnsiTheme="minorHAnsi"/>
+                <w:color w:val="000000"/>
+                <w:sz w:val="18"/>
+                <w:szCs w:val="18"/>
+                <w:lang w:val="es-MX" w:eastAsia="es-MX"/>
+              </w:rPr>
+            </w:pPr>
+            <w:r>
+              <w:rPr>
+                <w:rFonts w:asciiTheme="minorHAnsi" w:hAnsiTheme="minorHAnsi"/>
+                <w:color w:val="000000"/>
+                <w:sz w:val="18"/>
+                <w:szCs w:val="18"/>
+                <w:lang w:val="es-MX" w:eastAsia="es-MX"/>
+              </w:rPr>
+              <w:t>20</w:t>
+            </w:r>
+          </w:p>
+        </w:tc>
+        <w:tc>
+          <w:tcPr>
+            <w:tcW w:w="1323" w:type="dxa"/>
+            <w:tcBorders>
+              <w:top w:val="nil"/>
+              <w:left w:val="nil"/>
+              <w:bottom w:val="single" w:sz="8" w:space="0" w:color="auto"/>
+              <w:right w:val="single" w:sz="8" w:space="0" w:color="auto"/>
+            </w:tcBorders>
+            <w:tcMar>
+              <w:top w:w="0" w:type="dxa"/>
+              <w:left w:w="108" w:type="dxa"/>
+              <w:bottom w:w="0" w:type="dxa"/>
+              <w:right w:w="108" w:type="dxa"/>
+            </w:tcMar>
+            <w:vAlign w:val="center"/>
+          </w:tcPr>
+          <w:p>
+            <w:pPr>
+              <w:jc w:val="center"/>
+              <w:rPr>
+                <w:rFonts w:asciiTheme="minorHAnsi" w:hAnsiTheme="minorHAnsi"/>
+                <w:color w:val="000000"/>
+                <w:sz w:val="18"/>
+                <w:szCs w:val="18"/>
+                <w:lang w:val="es-MX" w:eastAsia="es-MX"/>
+              </w:rPr>
+            </w:pPr>
+            <w:r>
+              <w:rPr>
+                <w:rFonts w:asciiTheme="minorHAnsi" w:hAnsiTheme="minorHAnsi"/>
+                <w:color w:val="000000"/>
+                <w:sz w:val="18"/>
+                <w:szCs w:val="18"/>
+                <w:lang w:val="es-MX" w:eastAsia="es-MX"/>
+              </w:rPr>
+              <w:t>800</w:t>
             </w:r>
           </w:p>
         </w:tc>
@@ -2026,57 +2176,59 @@
                 <w:szCs w:val="18"/>
                 <w:lang w:val="es-MX" w:eastAsia="es-MX"/>
               </w:rPr>
-              <w:t>43.82</w:t>
-            </w:r>
-          </w:p>
-        </w:tc>
-        <w:tc>
-          <w:tcPr>
-            <w:tcW w:w="1323" w:type="dxa"/>
-            <w:tcBorders>
-              <w:top w:val="nil"/>
-              <w:left w:val="single" w:sz="12" w:space="0" w:color="auto"/>
-              <w:bottom w:val="single" w:sz="8" w:space="0" w:color="auto"/>
-              <w:right w:val="single" w:sz="8" w:space="0" w:color="auto"/>
-            </w:tcBorders>
-            <w:tcMar>
-              <w:top w:w="0" w:type="dxa"/>
-              <w:left w:w="108" w:type="dxa"/>
-              <w:bottom w:w="0" w:type="dxa"/>
-              <w:right w:w="108" w:type="dxa"/>
-            </w:tcMar>
-            <w:vAlign w:val="center"/>
-          </w:tcPr>
-          <w:p>
-            <w:pPr>
-              <w:rPr>
-                <w:rFonts w:asciiTheme="minorHAnsi" w:hAnsiTheme="minorHAnsi"/>
-                <w:sz w:val="20"/>
-                <w:szCs w:val="20"/>
-                <w:lang w:val="es-MX" w:eastAsia="es-MX"/>
-              </w:rPr>
-            </w:pPr>
-          </w:p>
-        </w:tc>
-        <w:tc>
-          <w:tcPr>
-            <w:tcW w:w="1323" w:type="dxa"/>
-            <w:tcBorders>
-              <w:top w:val="nil"/>
-              <w:left w:val="nil"/>
-              <w:bottom w:val="single" w:sz="8" w:space="0" w:color="auto"/>
-              <w:right w:val="single" w:sz="8" w:space="0" w:color="auto"/>
-            </w:tcBorders>
-            <w:tcMar>
-              <w:top w:w="0" w:type="dxa"/>
-              <w:left w:w="108" w:type="dxa"/>
-              <w:bottom w:w="0" w:type="dxa"/>
-              <w:right w:w="108" w:type="dxa"/>
-            </w:tcMar>
-            <w:vAlign w:val="center"/>
-          </w:tcPr>
-          <w:p>
-            <w:pPr>
+              <w:t>44.94</w:t>
+            </w:r>
+          </w:p>
+        </w:tc>
+        <w:tc>
+          <w:tcPr>
+            <w:tcW w:w="1323" w:type="dxa"/>
+            <w:tcBorders>
+              <w:top w:val="nil"/>
+              <w:left w:val="single" w:sz="12" w:space="0" w:color="auto"/>
+              <w:bottom w:val="single" w:sz="8" w:space="0" w:color="auto"/>
+              <w:right w:val="single" w:sz="8" w:space="0" w:color="auto"/>
+            </w:tcBorders>
+            <w:tcMar>
+              <w:top w:w="0" w:type="dxa"/>
+              <w:left w:w="108" w:type="dxa"/>
+              <w:bottom w:w="0" w:type="dxa"/>
+              <w:right w:w="108" w:type="dxa"/>
+            </w:tcMar>
+            <w:vAlign w:val="center"/>
+          </w:tcPr>
+          <w:p>
+            <w:pPr>
+              <w:jc w:val="center"/>
+              <w:rPr>
+                <w:rFonts w:asciiTheme="minorHAnsi" w:hAnsiTheme="minorHAnsi"/>
+                <w:sz w:val="20"/>
+                <w:szCs w:val="20"/>
+                <w:lang w:val="es-MX" w:eastAsia="es-MX"/>
+              </w:rPr>
+            </w:pPr>
+          </w:p>
+        </w:tc>
+        <w:tc>
+          <w:tcPr>
+            <w:tcW w:w="1323" w:type="dxa"/>
+            <w:tcBorders>
+              <w:top w:val="nil"/>
+              <w:left w:val="nil"/>
+              <w:bottom w:val="single" w:sz="8" w:space="0" w:color="auto"/>
+              <w:right w:val="single" w:sz="8" w:space="0" w:color="auto"/>
+            </w:tcBorders>
+            <w:tcMar>
+              <w:top w:w="0" w:type="dxa"/>
+              <w:left w:w="108" w:type="dxa"/>
+              <w:bottom w:w="0" w:type="dxa"/>
+              <w:right w:w="108" w:type="dxa"/>
+            </w:tcMar>
+            <w:vAlign w:val="center"/>
+          </w:tcPr>
+          <w:p>
+            <w:pPr>
+              <w:jc w:val="center"/>
               <w:rPr>
                 <w:rFonts w:asciiTheme="minorHAnsi" w:hAnsiTheme="minorHAnsi"/>
                 <w:sz w:val="20"/>
@@ -2105,6 +2257,7 @@
           </w:tcPr>
           <w:p>
             <w:pPr>
+              <w:jc w:val="center"/>
               <w:rPr>
                 <w:rFonts w:asciiTheme="minorHAnsi" w:hAnsiTheme="minorHAnsi"/>
                 <w:sz w:val="20"/>
@@ -2127,6 +2280,7 @@
           </w:tcPr>
           <w:p>
             <w:pPr>
+              <w:jc w:val="center"/>
               <w:rPr>
                 <w:rFonts w:asciiTheme="minorHAnsi" w:hAnsiTheme="minorHAnsi"/>
                 <w:sz w:val="20"/>
@@ -2149,13 +2303,16 @@
           </w:tcPr>
           <w:p>
             <w:pPr>
-              <w:rPr>
-                <w:rFonts w:asciiTheme="minorHAnsi" w:hAnsiTheme="minorHAnsi"/>
-                <w:sz w:val="20"/>
-                <w:szCs w:val="20"/>
-                <w:lang w:val="es-MX" w:eastAsia="es-MX"/>
-              </w:rPr>
-            </w:pPr>
+              <w:jc w:val="center"/>
+              <w:rPr>
+                <w:rFonts w:asciiTheme="minorHAnsi" w:hAnsiTheme="minorHAnsi"/>
+                <w:sz w:val="20"/>
+                <w:szCs w:val="20"/>
+                <w:lang w:val="es-MX" w:eastAsia="es-MX"/>
+              </w:rPr>
+            </w:pPr>
+            <w:bookmarkStart w:id="0" w:name="_GoBack"/>
+            <w:bookmarkEnd w:id="0"/>
           </w:p>
         </w:tc>
       </w:tr>
@@ -2233,87 +2390,87 @@
                 <w:szCs w:val="20"/>
                 <w:lang w:val="es-MX" w:eastAsia="es-MX"/>
               </w:rPr>
-              <w:t>12/10/2018</w:t>
-            </w:r>
-          </w:p>
-        </w:tc>
-        <w:tc>
-          <w:tcPr>
-            <w:tcW w:w="1323" w:type="dxa"/>
-            <w:tcBorders>
-              <w:top w:val="nil"/>
-              <w:left w:val="single" w:sz="12" w:space="0" w:color="auto"/>
-              <w:bottom w:val="single" w:sz="8" w:space="0" w:color="auto"/>
-              <w:right w:val="single" w:sz="8" w:space="0" w:color="auto"/>
-            </w:tcBorders>
-            <w:tcMar>
-              <w:top w:w="0" w:type="dxa"/>
-              <w:left w:w="108" w:type="dxa"/>
-              <w:bottom w:w="0" w:type="dxa"/>
-              <w:right w:w="108" w:type="dxa"/>
-            </w:tcMar>
-            <w:vAlign w:val="center"/>
-          </w:tcPr>
-          <w:p>
-            <w:pPr>
-              <w:jc w:val="center"/>
-              <w:rPr>
-                <w:rFonts w:asciiTheme="minorHAnsi" w:hAnsiTheme="minorHAnsi"/>
-                <w:color w:val="000000"/>
-                <w:sz w:val="18"/>
-                <w:szCs w:val="18"/>
-                <w:lang w:val="es-MX" w:eastAsia="es-MX"/>
-              </w:rPr>
-            </w:pPr>
-            <w:r>
-              <w:rPr>
-                <w:rFonts w:asciiTheme="minorHAnsi" w:hAnsiTheme="minorHAnsi"/>
-                <w:color w:val="000000"/>
-                <w:sz w:val="18"/>
-                <w:szCs w:val="18"/>
-                <w:lang w:val="es-MX" w:eastAsia="es-MX"/>
-              </w:rPr>
-              <w:t>20</w:t>
-            </w:r>
-          </w:p>
-        </w:tc>
-        <w:tc>
-          <w:tcPr>
-            <w:tcW w:w="1323" w:type="dxa"/>
-            <w:tcBorders>
-              <w:top w:val="nil"/>
-              <w:left w:val="nil"/>
-              <w:bottom w:val="single" w:sz="8" w:space="0" w:color="auto"/>
-              <w:right w:val="single" w:sz="8" w:space="0" w:color="auto"/>
-            </w:tcBorders>
-            <w:tcMar>
-              <w:top w:w="0" w:type="dxa"/>
-              <w:left w:w="108" w:type="dxa"/>
-              <w:bottom w:w="0" w:type="dxa"/>
-              <w:right w:w="108" w:type="dxa"/>
-            </w:tcMar>
-            <w:vAlign w:val="center"/>
-          </w:tcPr>
-          <w:p>
-            <w:pPr>
-              <w:jc w:val="center"/>
-              <w:rPr>
-                <w:rFonts w:asciiTheme="minorHAnsi" w:hAnsiTheme="minorHAnsi"/>
-                <w:color w:val="000000"/>
-                <w:sz w:val="18"/>
-                <w:szCs w:val="18"/>
-                <w:lang w:val="es-MX" w:eastAsia="es-MX"/>
-              </w:rPr>
-            </w:pPr>
-            <w:r>
-              <w:rPr>
-                <w:rFonts w:asciiTheme="minorHAnsi" w:hAnsiTheme="minorHAnsi"/>
-                <w:color w:val="000000"/>
-                <w:sz w:val="18"/>
-                <w:szCs w:val="18"/>
-                <w:lang w:val="es-MX" w:eastAsia="es-MX"/>
-              </w:rPr>
-              <w:t>800</w:t>
+              <w:t>19/10/2018</w:t>
+            </w:r>
+          </w:p>
+        </w:tc>
+        <w:tc>
+          <w:tcPr>
+            <w:tcW w:w="1323" w:type="dxa"/>
+            <w:tcBorders>
+              <w:top w:val="nil"/>
+              <w:left w:val="single" w:sz="12" w:space="0" w:color="auto"/>
+              <w:bottom w:val="single" w:sz="8" w:space="0" w:color="auto"/>
+              <w:right w:val="single" w:sz="8" w:space="0" w:color="auto"/>
+            </w:tcBorders>
+            <w:tcMar>
+              <w:top w:w="0" w:type="dxa"/>
+              <w:left w:w="108" w:type="dxa"/>
+              <w:bottom w:w="0" w:type="dxa"/>
+              <w:right w:w="108" w:type="dxa"/>
+            </w:tcMar>
+            <w:vAlign w:val="center"/>
+          </w:tcPr>
+          <w:p>
+            <w:pPr>
+              <w:jc w:val="center"/>
+              <w:rPr>
+                <w:rFonts w:asciiTheme="minorHAnsi" w:hAnsiTheme="minorHAnsi"/>
+                <w:color w:val="000000"/>
+                <w:sz w:val="18"/>
+                <w:szCs w:val="18"/>
+                <w:lang w:val="es-MX" w:eastAsia="es-MX"/>
+              </w:rPr>
+            </w:pPr>
+            <w:r>
+              <w:rPr>
+                <w:rFonts w:asciiTheme="minorHAnsi" w:hAnsiTheme="minorHAnsi"/>
+                <w:color w:val="000000"/>
+                <w:sz w:val="18"/>
+                <w:szCs w:val="18"/>
+                <w:lang w:val="es-MX" w:eastAsia="es-MX"/>
+              </w:rPr>
+              <w:t>60</w:t>
+            </w:r>
+          </w:p>
+        </w:tc>
+        <w:tc>
+          <w:tcPr>
+            <w:tcW w:w="1323" w:type="dxa"/>
+            <w:tcBorders>
+              <w:top w:val="nil"/>
+              <w:left w:val="nil"/>
+              <w:bottom w:val="single" w:sz="8" w:space="0" w:color="auto"/>
+              <w:right w:val="single" w:sz="8" w:space="0" w:color="auto"/>
+            </w:tcBorders>
+            <w:tcMar>
+              <w:top w:w="0" w:type="dxa"/>
+              <w:left w:w="108" w:type="dxa"/>
+              <w:bottom w:w="0" w:type="dxa"/>
+              <w:right w:w="108" w:type="dxa"/>
+            </w:tcMar>
+            <w:vAlign w:val="center"/>
+          </w:tcPr>
+          <w:p>
+            <w:pPr>
+              <w:jc w:val="center"/>
+              <w:rPr>
+                <w:rFonts w:asciiTheme="minorHAnsi" w:hAnsiTheme="minorHAnsi"/>
+                <w:color w:val="000000"/>
+                <w:sz w:val="18"/>
+                <w:szCs w:val="18"/>
+                <w:lang w:val="es-MX" w:eastAsia="es-MX"/>
+              </w:rPr>
+            </w:pPr>
+            <w:r>
+              <w:rPr>
+                <w:rFonts w:asciiTheme="minorHAnsi" w:hAnsiTheme="minorHAnsi"/>
+                <w:color w:val="000000"/>
+                <w:sz w:val="18"/>
+                <w:szCs w:val="18"/>
+                <w:lang w:val="es-MX" w:eastAsia="es-MX"/>
+              </w:rPr>
+              <w:t>860</w:t>
             </w:r>
           </w:p>
         </w:tc>
@@ -2353,57 +2510,59 @@
                 <w:szCs w:val="18"/>
                 <w:lang w:val="es-MX" w:eastAsia="es-MX"/>
               </w:rPr>
-              <w:t>44.94</w:t>
-            </w:r>
-          </w:p>
-        </w:tc>
-        <w:tc>
-          <w:tcPr>
-            <w:tcW w:w="1323" w:type="dxa"/>
-            <w:tcBorders>
-              <w:top w:val="nil"/>
-              <w:left w:val="single" w:sz="12" w:space="0" w:color="auto"/>
-              <w:bottom w:val="single" w:sz="8" w:space="0" w:color="auto"/>
-              <w:right w:val="single" w:sz="8" w:space="0" w:color="auto"/>
-            </w:tcBorders>
-            <w:tcMar>
-              <w:top w:w="0" w:type="dxa"/>
-              <w:left w:w="108" w:type="dxa"/>
-              <w:bottom w:w="0" w:type="dxa"/>
-              <w:right w:w="108" w:type="dxa"/>
-            </w:tcMar>
-            <w:vAlign w:val="center"/>
-          </w:tcPr>
-          <w:p>
-            <w:pPr>
-              <w:rPr>
-                <w:rFonts w:asciiTheme="minorHAnsi" w:hAnsiTheme="minorHAnsi"/>
-                <w:sz w:val="20"/>
-                <w:szCs w:val="20"/>
-                <w:lang w:val="es-MX" w:eastAsia="es-MX"/>
-              </w:rPr>
-            </w:pPr>
-          </w:p>
-        </w:tc>
-        <w:tc>
-          <w:tcPr>
-            <w:tcW w:w="1323" w:type="dxa"/>
-            <w:tcBorders>
-              <w:top w:val="nil"/>
-              <w:left w:val="nil"/>
-              <w:bottom w:val="single" w:sz="8" w:space="0" w:color="auto"/>
-              <w:right w:val="single" w:sz="8" w:space="0" w:color="auto"/>
-            </w:tcBorders>
-            <w:tcMar>
-              <w:top w:w="0" w:type="dxa"/>
-              <w:left w:w="108" w:type="dxa"/>
-              <w:bottom w:w="0" w:type="dxa"/>
-              <w:right w:w="108" w:type="dxa"/>
-            </w:tcMar>
-            <w:vAlign w:val="center"/>
-          </w:tcPr>
-          <w:p>
-            <w:pPr>
+              <w:t>48.31</w:t>
+            </w:r>
+          </w:p>
+        </w:tc>
+        <w:tc>
+          <w:tcPr>
+            <w:tcW w:w="1323" w:type="dxa"/>
+            <w:tcBorders>
+              <w:top w:val="nil"/>
+              <w:left w:val="single" w:sz="12" w:space="0" w:color="auto"/>
+              <w:bottom w:val="single" w:sz="8" w:space="0" w:color="auto"/>
+              <w:right w:val="single" w:sz="8" w:space="0" w:color="auto"/>
+            </w:tcBorders>
+            <w:tcMar>
+              <w:top w:w="0" w:type="dxa"/>
+              <w:left w:w="108" w:type="dxa"/>
+              <w:bottom w:w="0" w:type="dxa"/>
+              <w:right w:w="108" w:type="dxa"/>
+            </w:tcMar>
+            <w:vAlign w:val="center"/>
+          </w:tcPr>
+          <w:p>
+            <w:pPr>
+              <w:jc w:val="center"/>
+              <w:rPr>
+                <w:rFonts w:asciiTheme="minorHAnsi" w:hAnsiTheme="minorHAnsi"/>
+                <w:sz w:val="20"/>
+                <w:szCs w:val="20"/>
+                <w:lang w:val="es-MX" w:eastAsia="es-MX"/>
+              </w:rPr>
+            </w:pPr>
+          </w:p>
+        </w:tc>
+        <w:tc>
+          <w:tcPr>
+            <w:tcW w:w="1323" w:type="dxa"/>
+            <w:tcBorders>
+              <w:top w:val="nil"/>
+              <w:left w:val="nil"/>
+              <w:bottom w:val="single" w:sz="8" w:space="0" w:color="auto"/>
+              <w:right w:val="single" w:sz="8" w:space="0" w:color="auto"/>
+            </w:tcBorders>
+            <w:tcMar>
+              <w:top w:w="0" w:type="dxa"/>
+              <w:left w:w="108" w:type="dxa"/>
+              <w:bottom w:w="0" w:type="dxa"/>
+              <w:right w:w="108" w:type="dxa"/>
+            </w:tcMar>
+            <w:vAlign w:val="center"/>
+          </w:tcPr>
+          <w:p>
+            <w:pPr>
+              <w:jc w:val="center"/>
               <w:rPr>
                 <w:rFonts w:asciiTheme="minorHAnsi" w:hAnsiTheme="minorHAnsi"/>
                 <w:sz w:val="20"/>
@@ -2432,6 +2591,7 @@
           </w:tcPr>
           <w:p>
             <w:pPr>
+              <w:jc w:val="center"/>
               <w:rPr>
                 <w:rFonts w:asciiTheme="minorHAnsi" w:hAnsiTheme="minorHAnsi"/>
                 <w:sz w:val="20"/>
@@ -2454,6 +2614,7 @@
           </w:tcPr>
           <w:p>
             <w:pPr>
+              <w:jc w:val="center"/>
               <w:rPr>
                 <w:rFonts w:asciiTheme="minorHAnsi" w:hAnsiTheme="minorHAnsi"/>
                 <w:sz w:val="20"/>
@@ -2476,6 +2637,7 @@
           </w:tcPr>
           <w:p>
             <w:pPr>
+              <w:jc w:val="center"/>
               <w:rPr>
                 <w:rFonts w:asciiTheme="minorHAnsi" w:hAnsiTheme="minorHAnsi"/>
                 <w:sz w:val="20"/>
@@ -2560,87 +2722,97 @@
                 <w:szCs w:val="20"/>
                 <w:lang w:val="es-MX" w:eastAsia="es-MX"/>
               </w:rPr>
-              <w:t>13/10/2018</w:t>
-            </w:r>
-          </w:p>
-        </w:tc>
-        <w:tc>
-          <w:tcPr>
-            <w:tcW w:w="1323" w:type="dxa"/>
-            <w:tcBorders>
-              <w:top w:val="nil"/>
-              <w:left w:val="single" w:sz="12" w:space="0" w:color="auto"/>
-              <w:bottom w:val="single" w:sz="8" w:space="0" w:color="auto"/>
-              <w:right w:val="single" w:sz="8" w:space="0" w:color="auto"/>
-            </w:tcBorders>
-            <w:tcMar>
-              <w:top w:w="0" w:type="dxa"/>
-              <w:left w:w="108" w:type="dxa"/>
-              <w:bottom w:w="0" w:type="dxa"/>
-              <w:right w:w="108" w:type="dxa"/>
-            </w:tcMar>
-            <w:vAlign w:val="center"/>
-          </w:tcPr>
-          <w:p>
-            <w:pPr>
-              <w:jc w:val="center"/>
-              <w:rPr>
-                <w:rFonts w:asciiTheme="minorHAnsi" w:hAnsiTheme="minorHAnsi"/>
-                <w:color w:val="000000"/>
-                <w:sz w:val="18"/>
-                <w:szCs w:val="18"/>
-                <w:lang w:val="es-MX" w:eastAsia="es-MX"/>
-              </w:rPr>
-            </w:pPr>
-            <w:r>
-              <w:rPr>
-                <w:rFonts w:asciiTheme="minorHAnsi" w:hAnsiTheme="minorHAnsi"/>
-                <w:color w:val="000000"/>
-                <w:sz w:val="18"/>
-                <w:szCs w:val="18"/>
-                <w:lang w:val="es-MX" w:eastAsia="es-MX"/>
-              </w:rPr>
-              <w:t>60</w:t>
-            </w:r>
-          </w:p>
-        </w:tc>
-        <w:tc>
-          <w:tcPr>
-            <w:tcW w:w="1323" w:type="dxa"/>
-            <w:tcBorders>
-              <w:top w:val="nil"/>
-              <w:left w:val="nil"/>
-              <w:bottom w:val="single" w:sz="8" w:space="0" w:color="auto"/>
-              <w:right w:val="single" w:sz="8" w:space="0" w:color="auto"/>
-            </w:tcBorders>
-            <w:tcMar>
-              <w:top w:w="0" w:type="dxa"/>
-              <w:left w:w="108" w:type="dxa"/>
-              <w:bottom w:w="0" w:type="dxa"/>
-              <w:right w:w="108" w:type="dxa"/>
-            </w:tcMar>
-            <w:vAlign w:val="center"/>
-          </w:tcPr>
-          <w:p>
-            <w:pPr>
-              <w:jc w:val="center"/>
-              <w:rPr>
-                <w:rFonts w:asciiTheme="minorHAnsi" w:hAnsiTheme="minorHAnsi"/>
-                <w:color w:val="000000"/>
-                <w:sz w:val="18"/>
-                <w:szCs w:val="18"/>
-                <w:lang w:val="es-MX" w:eastAsia="es-MX"/>
-              </w:rPr>
-            </w:pPr>
-            <w:r>
-              <w:rPr>
-                <w:rFonts w:asciiTheme="minorHAnsi" w:hAnsiTheme="minorHAnsi"/>
-                <w:color w:val="000000"/>
-                <w:sz w:val="18"/>
-                <w:szCs w:val="18"/>
-                <w:lang w:val="es-MX" w:eastAsia="es-MX"/>
-              </w:rPr>
-              <w:t>860</w:t>
+              <w:t>20/10/2018</w:t>
+            </w:r>
+          </w:p>
+        </w:tc>
+        <w:tc>
+          <w:tcPr>
+            <w:tcW w:w="1323" w:type="dxa"/>
+            <w:tcBorders>
+              <w:top w:val="nil"/>
+              <w:left w:val="single" w:sz="12" w:space="0" w:color="auto"/>
+              <w:bottom w:val="single" w:sz="8" w:space="0" w:color="auto"/>
+              <w:right w:val="single" w:sz="8" w:space="0" w:color="auto"/>
+            </w:tcBorders>
+            <w:tcMar>
+              <w:top w:w="0" w:type="dxa"/>
+              <w:left w:w="108" w:type="dxa"/>
+              <w:bottom w:w="0" w:type="dxa"/>
+              <w:right w:w="108" w:type="dxa"/>
+            </w:tcMar>
+            <w:vAlign w:val="center"/>
+          </w:tcPr>
+          <w:p>
+            <w:pPr>
+              <w:jc w:val="center"/>
+              <w:rPr>
+                <w:rFonts w:asciiTheme="minorHAnsi" w:hAnsiTheme="minorHAnsi"/>
+                <w:color w:val="000000"/>
+                <w:sz w:val="18"/>
+                <w:szCs w:val="18"/>
+                <w:lang w:val="es-MX" w:eastAsia="es-MX"/>
+              </w:rPr>
+            </w:pPr>
+            <w:r>
+              <w:rPr>
+                <w:rFonts w:asciiTheme="minorHAnsi" w:hAnsiTheme="minorHAnsi"/>
+                <w:color w:val="000000"/>
+                <w:sz w:val="18"/>
+                <w:szCs w:val="18"/>
+                <w:lang w:val="es-MX" w:eastAsia="es-MX"/>
+              </w:rPr>
+              <w:t>3</w:t>
+            </w:r>
+            <w:r>
+              <w:rPr>
+                <w:rFonts w:asciiTheme="minorHAnsi" w:hAnsiTheme="minorHAnsi"/>
+                <w:color w:val="000000"/>
+                <w:sz w:val="18"/>
+                <w:szCs w:val="18"/>
+                <w:lang w:val="es-MX" w:eastAsia="es-MX"/>
+              </w:rPr>
+              <w:t>0</w:t>
+            </w:r>
+          </w:p>
+        </w:tc>
+        <w:tc>
+          <w:tcPr>
+            <w:tcW w:w="1323" w:type="dxa"/>
+            <w:tcBorders>
+              <w:top w:val="nil"/>
+              <w:left w:val="nil"/>
+              <w:bottom w:val="single" w:sz="8" w:space="0" w:color="auto"/>
+              <w:right w:val="single" w:sz="8" w:space="0" w:color="auto"/>
+            </w:tcBorders>
+            <w:tcMar>
+              <w:top w:w="0" w:type="dxa"/>
+              <w:left w:w="108" w:type="dxa"/>
+              <w:bottom w:w="0" w:type="dxa"/>
+              <w:right w:w="108" w:type="dxa"/>
+            </w:tcMar>
+            <w:vAlign w:val="center"/>
+          </w:tcPr>
+          <w:p>
+            <w:pPr>
+              <w:jc w:val="center"/>
+              <w:rPr>
+                <w:rFonts w:asciiTheme="minorHAnsi" w:hAnsiTheme="minorHAnsi"/>
+                <w:color w:val="000000"/>
+                <w:sz w:val="18"/>
+                <w:szCs w:val="18"/>
+                <w:lang w:val="es-MX" w:eastAsia="es-MX"/>
+              </w:rPr>
+            </w:pPr>
+            <w:r>
+              <w:rPr>
+                <w:rFonts w:asciiTheme="minorHAnsi" w:hAnsiTheme="minorHAnsi"/>
+                <w:color w:val="000000"/>
+                <w:sz w:val="18"/>
+                <w:szCs w:val="18"/>
+                <w:lang w:val="es-MX" w:eastAsia="es-MX"/>
+              </w:rPr>
+              <w:t>890</w:t>
             </w:r>
           </w:p>
         </w:tc>
@@ -2680,57 +2852,59 @@
                 <w:szCs w:val="18"/>
                 <w:lang w:val="es-MX" w:eastAsia="es-MX"/>
               </w:rPr>
-              <w:t>48.31</w:t>
-            </w:r>
-          </w:p>
-        </w:tc>
-        <w:tc>
-          <w:tcPr>
-            <w:tcW w:w="1323" w:type="dxa"/>
-            <w:tcBorders>
-              <w:top w:val="nil"/>
-              <w:left w:val="single" w:sz="12" w:space="0" w:color="auto"/>
-              <w:bottom w:val="single" w:sz="8" w:space="0" w:color="auto"/>
-              <w:right w:val="single" w:sz="8" w:space="0" w:color="auto"/>
-            </w:tcBorders>
-            <w:tcMar>
-              <w:top w:w="0" w:type="dxa"/>
-              <w:left w:w="108" w:type="dxa"/>
-              <w:bottom w:w="0" w:type="dxa"/>
-              <w:right w:w="108" w:type="dxa"/>
-            </w:tcMar>
-            <w:vAlign w:val="center"/>
-          </w:tcPr>
-          <w:p>
-            <w:pPr>
-              <w:rPr>
-                <w:rFonts w:asciiTheme="minorHAnsi" w:hAnsiTheme="minorHAnsi"/>
-                <w:sz w:val="20"/>
-                <w:szCs w:val="20"/>
-                <w:lang w:val="es-MX" w:eastAsia="es-MX"/>
-              </w:rPr>
-            </w:pPr>
-          </w:p>
-        </w:tc>
-        <w:tc>
-          <w:tcPr>
-            <w:tcW w:w="1323" w:type="dxa"/>
-            <w:tcBorders>
-              <w:top w:val="nil"/>
-              <w:left w:val="nil"/>
-              <w:bottom w:val="single" w:sz="8" w:space="0" w:color="auto"/>
-              <w:right w:val="single" w:sz="8" w:space="0" w:color="auto"/>
-            </w:tcBorders>
-            <w:tcMar>
-              <w:top w:w="0" w:type="dxa"/>
-              <w:left w:w="108" w:type="dxa"/>
-              <w:bottom w:w="0" w:type="dxa"/>
-              <w:right w:w="108" w:type="dxa"/>
-            </w:tcMar>
-            <w:vAlign w:val="center"/>
-          </w:tcPr>
-          <w:p>
-            <w:pPr>
+              <w:t>50</w:t>
+            </w:r>
+          </w:p>
+        </w:tc>
+        <w:tc>
+          <w:tcPr>
+            <w:tcW w:w="1323" w:type="dxa"/>
+            <w:tcBorders>
+              <w:top w:val="nil"/>
+              <w:left w:val="single" w:sz="12" w:space="0" w:color="auto"/>
+              <w:bottom w:val="single" w:sz="8" w:space="0" w:color="auto"/>
+              <w:right w:val="single" w:sz="8" w:space="0" w:color="auto"/>
+            </w:tcBorders>
+            <w:tcMar>
+              <w:top w:w="0" w:type="dxa"/>
+              <w:left w:w="108" w:type="dxa"/>
+              <w:bottom w:w="0" w:type="dxa"/>
+              <w:right w:w="108" w:type="dxa"/>
+            </w:tcMar>
+            <w:vAlign w:val="center"/>
+          </w:tcPr>
+          <w:p>
+            <w:pPr>
+              <w:jc w:val="center"/>
+              <w:rPr>
+                <w:rFonts w:asciiTheme="minorHAnsi" w:hAnsiTheme="minorHAnsi"/>
+                <w:sz w:val="20"/>
+                <w:szCs w:val="20"/>
+                <w:lang w:val="es-MX" w:eastAsia="es-MX"/>
+              </w:rPr>
+            </w:pPr>
+          </w:p>
+        </w:tc>
+        <w:tc>
+          <w:tcPr>
+            <w:tcW w:w="1323" w:type="dxa"/>
+            <w:tcBorders>
+              <w:top w:val="nil"/>
+              <w:left w:val="nil"/>
+              <w:bottom w:val="single" w:sz="8" w:space="0" w:color="auto"/>
+              <w:right w:val="single" w:sz="8" w:space="0" w:color="auto"/>
+            </w:tcBorders>
+            <w:tcMar>
+              <w:top w:w="0" w:type="dxa"/>
+              <w:left w:w="108" w:type="dxa"/>
+              <w:bottom w:w="0" w:type="dxa"/>
+              <w:right w:w="108" w:type="dxa"/>
+            </w:tcMar>
+            <w:vAlign w:val="center"/>
+          </w:tcPr>
+          <w:p>
+            <w:pPr>
+              <w:jc w:val="center"/>
               <w:rPr>
                 <w:rFonts w:asciiTheme="minorHAnsi" w:hAnsiTheme="minorHAnsi"/>
                 <w:sz w:val="20"/>
@@ -2759,6 +2933,7 @@
           </w:tcPr>
           <w:p>
             <w:pPr>
+              <w:jc w:val="center"/>
               <w:rPr>
                 <w:rFonts w:asciiTheme="minorHAnsi" w:hAnsiTheme="minorHAnsi"/>
                 <w:sz w:val="20"/>
@@ -2781,6 +2956,7 @@
           </w:tcPr>
           <w:p>
             <w:pPr>
+              <w:jc w:val="center"/>
               <w:rPr>
                 <w:rFonts w:asciiTheme="minorHAnsi" w:hAnsiTheme="minorHAnsi"/>
                 <w:sz w:val="20"/>
@@ -2803,6 +2979,7 @@
           </w:tcPr>
           <w:p>
             <w:pPr>
+              <w:jc w:val="center"/>
               <w:rPr>
                 <w:rFonts w:asciiTheme="minorHAnsi" w:hAnsiTheme="minorHAnsi"/>
                 <w:sz w:val="20"/>
@@ -2887,87 +3064,87 @@
                 <w:szCs w:val="20"/>
                 <w:lang w:val="es-MX" w:eastAsia="es-MX"/>
               </w:rPr>
-              <w:t>14/10/2018</w:t>
-            </w:r>
-          </w:p>
-        </w:tc>
-        <w:tc>
-          <w:tcPr>
-            <w:tcW w:w="1323" w:type="dxa"/>
-            <w:tcBorders>
-              <w:top w:val="nil"/>
-              <w:left w:val="single" w:sz="12" w:space="0" w:color="auto"/>
-              <w:bottom w:val="single" w:sz="8" w:space="0" w:color="auto"/>
-              <w:right w:val="single" w:sz="8" w:space="0" w:color="auto"/>
-            </w:tcBorders>
-            <w:tcMar>
-              <w:top w:w="0" w:type="dxa"/>
-              <w:left w:w="108" w:type="dxa"/>
-              <w:bottom w:w="0" w:type="dxa"/>
-              <w:right w:w="108" w:type="dxa"/>
-            </w:tcMar>
-            <w:vAlign w:val="center"/>
-          </w:tcPr>
-          <w:p>
-            <w:pPr>
-              <w:jc w:val="center"/>
-              <w:rPr>
-                <w:rFonts w:asciiTheme="minorHAnsi" w:hAnsiTheme="minorHAnsi"/>
-                <w:color w:val="000000"/>
-                <w:sz w:val="18"/>
-                <w:szCs w:val="18"/>
-                <w:lang w:val="es-MX" w:eastAsia="es-MX"/>
-              </w:rPr>
-            </w:pPr>
-            <w:r>
-              <w:rPr>
-                <w:rFonts w:asciiTheme="minorHAnsi" w:hAnsiTheme="minorHAnsi"/>
-                <w:color w:val="000000"/>
-                <w:sz w:val="18"/>
-                <w:szCs w:val="18"/>
-                <w:lang w:val="es-MX" w:eastAsia="es-MX"/>
-              </w:rPr>
-              <w:t>30</w:t>
-            </w:r>
-          </w:p>
-        </w:tc>
-        <w:tc>
-          <w:tcPr>
-            <w:tcW w:w="1323" w:type="dxa"/>
-            <w:tcBorders>
-              <w:top w:val="nil"/>
-              <w:left w:val="nil"/>
-              <w:bottom w:val="single" w:sz="8" w:space="0" w:color="auto"/>
-              <w:right w:val="single" w:sz="8" w:space="0" w:color="auto"/>
-            </w:tcBorders>
-            <w:tcMar>
-              <w:top w:w="0" w:type="dxa"/>
-              <w:left w:w="108" w:type="dxa"/>
-              <w:bottom w:w="0" w:type="dxa"/>
-              <w:right w:w="108" w:type="dxa"/>
-            </w:tcMar>
-            <w:vAlign w:val="center"/>
-          </w:tcPr>
-          <w:p>
-            <w:pPr>
-              <w:jc w:val="center"/>
-              <w:rPr>
-                <w:rFonts w:asciiTheme="minorHAnsi" w:hAnsiTheme="minorHAnsi"/>
-                <w:color w:val="000000"/>
-                <w:sz w:val="18"/>
-                <w:szCs w:val="18"/>
-                <w:lang w:val="es-MX" w:eastAsia="es-MX"/>
-              </w:rPr>
-            </w:pPr>
-            <w:r>
-              <w:rPr>
-                <w:rFonts w:asciiTheme="minorHAnsi" w:hAnsiTheme="minorHAnsi"/>
-                <w:color w:val="000000"/>
-                <w:sz w:val="18"/>
-                <w:szCs w:val="18"/>
-                <w:lang w:val="es-MX" w:eastAsia="es-MX"/>
-              </w:rPr>
-              <w:t>890</w:t>
+              <w:t>21/10/2018</w:t>
+            </w:r>
+          </w:p>
+        </w:tc>
+        <w:tc>
+          <w:tcPr>
+            <w:tcW w:w="1323" w:type="dxa"/>
+            <w:tcBorders>
+              <w:top w:val="nil"/>
+              <w:left w:val="single" w:sz="12" w:space="0" w:color="auto"/>
+              <w:bottom w:val="single" w:sz="8" w:space="0" w:color="auto"/>
+              <w:right w:val="single" w:sz="8" w:space="0" w:color="auto"/>
+            </w:tcBorders>
+            <w:tcMar>
+              <w:top w:w="0" w:type="dxa"/>
+              <w:left w:w="108" w:type="dxa"/>
+              <w:bottom w:w="0" w:type="dxa"/>
+              <w:right w:w="108" w:type="dxa"/>
+            </w:tcMar>
+            <w:vAlign w:val="center"/>
+          </w:tcPr>
+          <w:p>
+            <w:pPr>
+              <w:jc w:val="center"/>
+              <w:rPr>
+                <w:rFonts w:asciiTheme="minorHAnsi" w:hAnsiTheme="minorHAnsi"/>
+                <w:color w:val="000000"/>
+                <w:sz w:val="18"/>
+                <w:szCs w:val="18"/>
+                <w:lang w:val="es-MX" w:eastAsia="es-MX"/>
+              </w:rPr>
+            </w:pPr>
+            <w:r>
+              <w:rPr>
+                <w:rFonts w:asciiTheme="minorHAnsi" w:hAnsiTheme="minorHAnsi"/>
+                <w:color w:val="000000"/>
+                <w:sz w:val="18"/>
+                <w:szCs w:val="18"/>
+                <w:lang w:val="es-MX" w:eastAsia="es-MX"/>
+              </w:rPr>
+              <w:t>240</w:t>
+            </w:r>
+          </w:p>
+        </w:tc>
+        <w:tc>
+          <w:tcPr>
+            <w:tcW w:w="1323" w:type="dxa"/>
+            <w:tcBorders>
+              <w:top w:val="nil"/>
+              <w:left w:val="nil"/>
+              <w:bottom w:val="single" w:sz="8" w:space="0" w:color="auto"/>
+              <w:right w:val="single" w:sz="8" w:space="0" w:color="auto"/>
+            </w:tcBorders>
+            <w:tcMar>
+              <w:top w:w="0" w:type="dxa"/>
+              <w:left w:w="108" w:type="dxa"/>
+              <w:bottom w:w="0" w:type="dxa"/>
+              <w:right w:w="108" w:type="dxa"/>
+            </w:tcMar>
+            <w:vAlign w:val="center"/>
+          </w:tcPr>
+          <w:p>
+            <w:pPr>
+              <w:jc w:val="center"/>
+              <w:rPr>
+                <w:rFonts w:asciiTheme="minorHAnsi" w:hAnsiTheme="minorHAnsi"/>
+                <w:color w:val="000000"/>
+                <w:sz w:val="18"/>
+                <w:szCs w:val="18"/>
+                <w:lang w:val="es-MX" w:eastAsia="es-MX"/>
+              </w:rPr>
+            </w:pPr>
+            <w:r>
+              <w:rPr>
+                <w:rFonts w:asciiTheme="minorHAnsi" w:hAnsiTheme="minorHAnsi"/>
+                <w:color w:val="000000"/>
+                <w:sz w:val="18"/>
+                <w:szCs w:val="18"/>
+                <w:lang w:val="es-MX" w:eastAsia="es-MX"/>
+              </w:rPr>
+              <w:t>1130</w:t>
             </w:r>
           </w:p>
         </w:tc>
@@ -3007,57 +3184,59 @@
                 <w:szCs w:val="18"/>
                 <w:lang w:val="es-MX" w:eastAsia="es-MX"/>
               </w:rPr>
-              <w:t>50.00</w:t>
-            </w:r>
-          </w:p>
-        </w:tc>
-        <w:tc>
-          <w:tcPr>
-            <w:tcW w:w="1323" w:type="dxa"/>
-            <w:tcBorders>
-              <w:top w:val="nil"/>
-              <w:left w:val="single" w:sz="12" w:space="0" w:color="auto"/>
-              <w:bottom w:val="single" w:sz="8" w:space="0" w:color="auto"/>
-              <w:right w:val="single" w:sz="8" w:space="0" w:color="auto"/>
-            </w:tcBorders>
-            <w:tcMar>
-              <w:top w:w="0" w:type="dxa"/>
-              <w:left w:w="108" w:type="dxa"/>
-              <w:bottom w:w="0" w:type="dxa"/>
-              <w:right w:w="108" w:type="dxa"/>
-            </w:tcMar>
-            <w:vAlign w:val="center"/>
-          </w:tcPr>
-          <w:p>
-            <w:pPr>
-              <w:rPr>
-                <w:rFonts w:asciiTheme="minorHAnsi" w:hAnsiTheme="minorHAnsi"/>
-                <w:sz w:val="20"/>
-                <w:szCs w:val="20"/>
-                <w:lang w:val="es-MX" w:eastAsia="es-MX"/>
-              </w:rPr>
-            </w:pPr>
-          </w:p>
-        </w:tc>
-        <w:tc>
-          <w:tcPr>
-            <w:tcW w:w="1323" w:type="dxa"/>
-            <w:tcBorders>
-              <w:top w:val="nil"/>
-              <w:left w:val="nil"/>
-              <w:bottom w:val="single" w:sz="8" w:space="0" w:color="auto"/>
-              <w:right w:val="single" w:sz="8" w:space="0" w:color="auto"/>
-            </w:tcBorders>
-            <w:tcMar>
-              <w:top w:w="0" w:type="dxa"/>
-              <w:left w:w="108" w:type="dxa"/>
-              <w:bottom w:w="0" w:type="dxa"/>
-              <w:right w:w="108" w:type="dxa"/>
-            </w:tcMar>
-            <w:vAlign w:val="center"/>
-          </w:tcPr>
-          <w:p>
-            <w:pPr>
+              <w:t>63.85</w:t>
+            </w:r>
+          </w:p>
+        </w:tc>
+        <w:tc>
+          <w:tcPr>
+            <w:tcW w:w="1323" w:type="dxa"/>
+            <w:tcBorders>
+              <w:top w:val="nil"/>
+              <w:left w:val="single" w:sz="12" w:space="0" w:color="auto"/>
+              <w:bottom w:val="single" w:sz="8" w:space="0" w:color="auto"/>
+              <w:right w:val="single" w:sz="8" w:space="0" w:color="auto"/>
+            </w:tcBorders>
+            <w:tcMar>
+              <w:top w:w="0" w:type="dxa"/>
+              <w:left w:w="108" w:type="dxa"/>
+              <w:bottom w:w="0" w:type="dxa"/>
+              <w:right w:w="108" w:type="dxa"/>
+            </w:tcMar>
+            <w:vAlign w:val="center"/>
+          </w:tcPr>
+          <w:p>
+            <w:pPr>
+              <w:jc w:val="center"/>
+              <w:rPr>
+                <w:rFonts w:asciiTheme="minorHAnsi" w:hAnsiTheme="minorHAnsi"/>
+                <w:sz w:val="20"/>
+                <w:szCs w:val="20"/>
+                <w:lang w:val="es-MX" w:eastAsia="es-MX"/>
+              </w:rPr>
+            </w:pPr>
+          </w:p>
+        </w:tc>
+        <w:tc>
+          <w:tcPr>
+            <w:tcW w:w="1323" w:type="dxa"/>
+            <w:tcBorders>
+              <w:top w:val="nil"/>
+              <w:left w:val="nil"/>
+              <w:bottom w:val="single" w:sz="8" w:space="0" w:color="auto"/>
+              <w:right w:val="single" w:sz="8" w:space="0" w:color="auto"/>
+            </w:tcBorders>
+            <w:tcMar>
+              <w:top w:w="0" w:type="dxa"/>
+              <w:left w:w="108" w:type="dxa"/>
+              <w:bottom w:w="0" w:type="dxa"/>
+              <w:right w:w="108" w:type="dxa"/>
+            </w:tcMar>
+            <w:vAlign w:val="center"/>
+          </w:tcPr>
+          <w:p>
+            <w:pPr>
+              <w:jc w:val="center"/>
               <w:rPr>
                 <w:rFonts w:asciiTheme="minorHAnsi" w:hAnsiTheme="minorHAnsi"/>
                 <w:sz w:val="20"/>
@@ -3086,6 +3265,7 @@
           </w:tcPr>
           <w:p>
             <w:pPr>
+              <w:jc w:val="center"/>
               <w:rPr>
                 <w:rFonts w:asciiTheme="minorHAnsi" w:hAnsiTheme="minorHAnsi"/>
                 <w:sz w:val="20"/>
@@ -3108,6 +3288,7 @@
           </w:tcPr>
           <w:p>
             <w:pPr>
+              <w:jc w:val="center"/>
               <w:rPr>
                 <w:rFonts w:asciiTheme="minorHAnsi" w:hAnsiTheme="minorHAnsi"/>
                 <w:sz w:val="20"/>
@@ -3130,6 +3311,7 @@
           </w:tcPr>
           <w:p>
             <w:pPr>
+              <w:jc w:val="center"/>
               <w:rPr>
                 <w:rFonts w:asciiTheme="minorHAnsi" w:hAnsiTheme="minorHAnsi"/>
                 <w:sz w:val="20"/>
@@ -3214,7 +3396,7 @@
                 <w:szCs w:val="20"/>
                 <w:lang w:val="es-MX" w:eastAsia="es-MX"/>
               </w:rPr>
-              <w:t>15/10/2018</w:t>
+              <w:t>22/10/2018</w:t>
             </w:r>
           </w:p>
         </w:tc>
@@ -3294,7 +3476,7 @@
                 <w:szCs w:val="18"/>
                 <w:lang w:val="es-MX" w:eastAsia="es-MX"/>
               </w:rPr>
-              <w:t>1130</w:t>
+              <w:t>1370</w:t>
             </w:r>
           </w:p>
         </w:tc>
@@ -3334,57 +3516,59 @@
                 <w:szCs w:val="18"/>
                 <w:lang w:val="es-MX" w:eastAsia="es-MX"/>
               </w:rPr>
-              <w:t>63.48</w:t>
-            </w:r>
-          </w:p>
-        </w:tc>
-        <w:tc>
-          <w:tcPr>
-            <w:tcW w:w="1323" w:type="dxa"/>
-            <w:tcBorders>
-              <w:top w:val="nil"/>
-              <w:left w:val="single" w:sz="12" w:space="0" w:color="auto"/>
-              <w:bottom w:val="single" w:sz="8" w:space="0" w:color="auto"/>
-              <w:right w:val="single" w:sz="8" w:space="0" w:color="auto"/>
-            </w:tcBorders>
-            <w:tcMar>
-              <w:top w:w="0" w:type="dxa"/>
-              <w:left w:w="108" w:type="dxa"/>
-              <w:bottom w:w="0" w:type="dxa"/>
-              <w:right w:w="108" w:type="dxa"/>
-            </w:tcMar>
-            <w:vAlign w:val="center"/>
-          </w:tcPr>
-          <w:p>
-            <w:pPr>
-              <w:rPr>
-                <w:rFonts w:asciiTheme="minorHAnsi" w:hAnsiTheme="minorHAnsi"/>
-                <w:sz w:val="20"/>
-                <w:szCs w:val="20"/>
-                <w:lang w:val="es-MX" w:eastAsia="es-MX"/>
-              </w:rPr>
-            </w:pPr>
-          </w:p>
-        </w:tc>
-        <w:tc>
-          <w:tcPr>
-            <w:tcW w:w="1323" w:type="dxa"/>
-            <w:tcBorders>
-              <w:top w:val="nil"/>
-              <w:left w:val="nil"/>
-              <w:bottom w:val="single" w:sz="8" w:space="0" w:color="auto"/>
-              <w:right w:val="single" w:sz="8" w:space="0" w:color="auto"/>
-            </w:tcBorders>
-            <w:tcMar>
-              <w:top w:w="0" w:type="dxa"/>
-              <w:left w:w="108" w:type="dxa"/>
-              <w:bottom w:w="0" w:type="dxa"/>
-              <w:right w:w="108" w:type="dxa"/>
-            </w:tcMar>
-            <w:vAlign w:val="center"/>
-          </w:tcPr>
-          <w:p>
-            <w:pPr>
+              <w:t>76.97</w:t>
+            </w:r>
+          </w:p>
+        </w:tc>
+        <w:tc>
+          <w:tcPr>
+            <w:tcW w:w="1323" w:type="dxa"/>
+            <w:tcBorders>
+              <w:top w:val="nil"/>
+              <w:left w:val="single" w:sz="12" w:space="0" w:color="auto"/>
+              <w:bottom w:val="single" w:sz="8" w:space="0" w:color="auto"/>
+              <w:right w:val="single" w:sz="8" w:space="0" w:color="auto"/>
+            </w:tcBorders>
+            <w:tcMar>
+              <w:top w:w="0" w:type="dxa"/>
+              <w:left w:w="108" w:type="dxa"/>
+              <w:bottom w:w="0" w:type="dxa"/>
+              <w:right w:w="108" w:type="dxa"/>
+            </w:tcMar>
+            <w:vAlign w:val="center"/>
+          </w:tcPr>
+          <w:p>
+            <w:pPr>
+              <w:jc w:val="center"/>
+              <w:rPr>
+                <w:rFonts w:asciiTheme="minorHAnsi" w:hAnsiTheme="minorHAnsi"/>
+                <w:sz w:val="20"/>
+                <w:szCs w:val="20"/>
+                <w:lang w:val="es-MX" w:eastAsia="es-MX"/>
+              </w:rPr>
+            </w:pPr>
+          </w:p>
+        </w:tc>
+        <w:tc>
+          <w:tcPr>
+            <w:tcW w:w="1323" w:type="dxa"/>
+            <w:tcBorders>
+              <w:top w:val="nil"/>
+              <w:left w:val="nil"/>
+              <w:bottom w:val="single" w:sz="8" w:space="0" w:color="auto"/>
+              <w:right w:val="single" w:sz="8" w:space="0" w:color="auto"/>
+            </w:tcBorders>
+            <w:tcMar>
+              <w:top w:w="0" w:type="dxa"/>
+              <w:left w:w="108" w:type="dxa"/>
+              <w:bottom w:w="0" w:type="dxa"/>
+              <w:right w:w="108" w:type="dxa"/>
+            </w:tcMar>
+            <w:vAlign w:val="center"/>
+          </w:tcPr>
+          <w:p>
+            <w:pPr>
+              <w:jc w:val="center"/>
               <w:rPr>
                 <w:rFonts w:asciiTheme="minorHAnsi" w:hAnsiTheme="minorHAnsi"/>
                 <w:sz w:val="20"/>
@@ -3413,6 +3597,7 @@
           </w:tcPr>
           <w:p>
             <w:pPr>
+              <w:jc w:val="center"/>
               <w:rPr>
                 <w:rFonts w:asciiTheme="minorHAnsi" w:hAnsiTheme="minorHAnsi"/>
                 <w:sz w:val="20"/>
@@ -3435,6 +3620,7 @@
           </w:tcPr>
           <w:p>
             <w:pPr>
+              <w:jc w:val="center"/>
               <w:rPr>
                 <w:rFonts w:asciiTheme="minorHAnsi" w:hAnsiTheme="minorHAnsi"/>
                 <w:sz w:val="20"/>
@@ -3457,6 +3643,7 @@
           </w:tcPr>
           <w:p>
             <w:pPr>
+              <w:jc w:val="center"/>
               <w:rPr>
                 <w:rFonts w:asciiTheme="minorHAnsi" w:hAnsiTheme="minorHAnsi"/>
                 <w:sz w:val="20"/>
@@ -3541,87 +3728,87 @@
                 <w:szCs w:val="20"/>
                 <w:lang w:val="es-MX" w:eastAsia="es-MX"/>
               </w:rPr>
-              <w:t>16/10/2018</w:t>
-            </w:r>
-          </w:p>
-        </w:tc>
-        <w:tc>
-          <w:tcPr>
-            <w:tcW w:w="1323" w:type="dxa"/>
-            <w:tcBorders>
-              <w:top w:val="nil"/>
-              <w:left w:val="single" w:sz="12" w:space="0" w:color="auto"/>
-              <w:bottom w:val="single" w:sz="8" w:space="0" w:color="auto"/>
-              <w:right w:val="single" w:sz="8" w:space="0" w:color="auto"/>
-            </w:tcBorders>
-            <w:tcMar>
-              <w:top w:w="0" w:type="dxa"/>
-              <w:left w:w="108" w:type="dxa"/>
-              <w:bottom w:w="0" w:type="dxa"/>
-              <w:right w:w="108" w:type="dxa"/>
-            </w:tcMar>
-            <w:vAlign w:val="center"/>
-          </w:tcPr>
-          <w:p>
-            <w:pPr>
-              <w:jc w:val="center"/>
-              <w:rPr>
-                <w:rFonts w:asciiTheme="minorHAnsi" w:hAnsiTheme="minorHAnsi"/>
-                <w:color w:val="000000"/>
-                <w:sz w:val="18"/>
-                <w:szCs w:val="18"/>
-                <w:lang w:val="es-MX" w:eastAsia="es-MX"/>
-              </w:rPr>
-            </w:pPr>
-            <w:r>
-              <w:rPr>
-                <w:rFonts w:asciiTheme="minorHAnsi" w:hAnsiTheme="minorHAnsi"/>
-                <w:color w:val="000000"/>
-                <w:sz w:val="18"/>
-                <w:szCs w:val="18"/>
-                <w:lang w:val="es-MX" w:eastAsia="es-MX"/>
-              </w:rPr>
-              <w:t>240</w:t>
-            </w:r>
-          </w:p>
-        </w:tc>
-        <w:tc>
-          <w:tcPr>
-            <w:tcW w:w="1323" w:type="dxa"/>
-            <w:tcBorders>
-              <w:top w:val="nil"/>
-              <w:left w:val="nil"/>
-              <w:bottom w:val="single" w:sz="8" w:space="0" w:color="auto"/>
-              <w:right w:val="single" w:sz="8" w:space="0" w:color="auto"/>
-            </w:tcBorders>
-            <w:tcMar>
-              <w:top w:w="0" w:type="dxa"/>
-              <w:left w:w="108" w:type="dxa"/>
-              <w:bottom w:w="0" w:type="dxa"/>
-              <w:right w:w="108" w:type="dxa"/>
-            </w:tcMar>
-            <w:vAlign w:val="center"/>
-          </w:tcPr>
-          <w:p>
-            <w:pPr>
-              <w:jc w:val="center"/>
-              <w:rPr>
-                <w:rFonts w:asciiTheme="minorHAnsi" w:hAnsiTheme="minorHAnsi"/>
-                <w:color w:val="000000"/>
-                <w:sz w:val="18"/>
-                <w:szCs w:val="18"/>
-                <w:lang w:val="es-MX" w:eastAsia="es-MX"/>
-              </w:rPr>
-            </w:pPr>
-            <w:r>
-              <w:rPr>
-                <w:rFonts w:asciiTheme="minorHAnsi" w:hAnsiTheme="minorHAnsi"/>
-                <w:color w:val="000000"/>
-                <w:sz w:val="18"/>
-                <w:szCs w:val="18"/>
-                <w:lang w:val="es-MX" w:eastAsia="es-MX"/>
-              </w:rPr>
-              <w:t>1370</w:t>
+              <w:t>23/10/2018</w:t>
+            </w:r>
+          </w:p>
+        </w:tc>
+        <w:tc>
+          <w:tcPr>
+            <w:tcW w:w="1323" w:type="dxa"/>
+            <w:tcBorders>
+              <w:top w:val="nil"/>
+              <w:left w:val="single" w:sz="12" w:space="0" w:color="auto"/>
+              <w:bottom w:val="single" w:sz="8" w:space="0" w:color="auto"/>
+              <w:right w:val="single" w:sz="8" w:space="0" w:color="auto"/>
+            </w:tcBorders>
+            <w:tcMar>
+              <w:top w:w="0" w:type="dxa"/>
+              <w:left w:w="108" w:type="dxa"/>
+              <w:bottom w:w="0" w:type="dxa"/>
+              <w:right w:w="108" w:type="dxa"/>
+            </w:tcMar>
+            <w:vAlign w:val="center"/>
+          </w:tcPr>
+          <w:p>
+            <w:pPr>
+              <w:jc w:val="center"/>
+              <w:rPr>
+                <w:rFonts w:asciiTheme="minorHAnsi" w:hAnsiTheme="minorHAnsi"/>
+                <w:color w:val="000000"/>
+                <w:sz w:val="18"/>
+                <w:szCs w:val="18"/>
+                <w:lang w:val="es-MX" w:eastAsia="es-MX"/>
+              </w:rPr>
+            </w:pPr>
+            <w:r>
+              <w:rPr>
+                <w:rFonts w:asciiTheme="minorHAnsi" w:hAnsiTheme="minorHAnsi"/>
+                <w:color w:val="000000"/>
+                <w:sz w:val="18"/>
+                <w:szCs w:val="18"/>
+                <w:lang w:val="es-MX" w:eastAsia="es-MX"/>
+              </w:rPr>
+              <w:t>270</w:t>
+            </w:r>
+          </w:p>
+        </w:tc>
+        <w:tc>
+          <w:tcPr>
+            <w:tcW w:w="1323" w:type="dxa"/>
+            <w:tcBorders>
+              <w:top w:val="nil"/>
+              <w:left w:val="nil"/>
+              <w:bottom w:val="single" w:sz="8" w:space="0" w:color="auto"/>
+              <w:right w:val="single" w:sz="8" w:space="0" w:color="auto"/>
+            </w:tcBorders>
+            <w:tcMar>
+              <w:top w:w="0" w:type="dxa"/>
+              <w:left w:w="108" w:type="dxa"/>
+              <w:bottom w:w="0" w:type="dxa"/>
+              <w:right w:w="108" w:type="dxa"/>
+            </w:tcMar>
+            <w:vAlign w:val="center"/>
+          </w:tcPr>
+          <w:p>
+            <w:pPr>
+              <w:jc w:val="center"/>
+              <w:rPr>
+                <w:rFonts w:asciiTheme="minorHAnsi" w:hAnsiTheme="minorHAnsi"/>
+                <w:color w:val="000000"/>
+                <w:sz w:val="18"/>
+                <w:szCs w:val="18"/>
+                <w:lang w:val="es-MX" w:eastAsia="es-MX"/>
+              </w:rPr>
+            </w:pPr>
+            <w:r>
+              <w:rPr>
+                <w:rFonts w:asciiTheme="minorHAnsi" w:hAnsiTheme="minorHAnsi"/>
+                <w:color w:val="000000"/>
+                <w:sz w:val="18"/>
+                <w:szCs w:val="18"/>
+                <w:lang w:val="es-MX" w:eastAsia="es-MX"/>
+              </w:rPr>
+              <w:t>1640</w:t>
             </w:r>
           </w:p>
         </w:tc>
@@ -3661,57 +3848,59 @@
                 <w:szCs w:val="18"/>
                 <w:lang w:val="es-MX" w:eastAsia="es-MX"/>
               </w:rPr>
-              <w:t>76.97</w:t>
-            </w:r>
-          </w:p>
-        </w:tc>
-        <w:tc>
-          <w:tcPr>
-            <w:tcW w:w="1323" w:type="dxa"/>
-            <w:tcBorders>
-              <w:top w:val="nil"/>
-              <w:left w:val="single" w:sz="12" w:space="0" w:color="auto"/>
-              <w:bottom w:val="single" w:sz="8" w:space="0" w:color="auto"/>
-              <w:right w:val="single" w:sz="8" w:space="0" w:color="auto"/>
-            </w:tcBorders>
-            <w:tcMar>
-              <w:top w:w="0" w:type="dxa"/>
-              <w:left w:w="108" w:type="dxa"/>
-              <w:bottom w:w="0" w:type="dxa"/>
-              <w:right w:w="108" w:type="dxa"/>
-            </w:tcMar>
-            <w:vAlign w:val="center"/>
-          </w:tcPr>
-          <w:p>
-            <w:pPr>
-              <w:rPr>
-                <w:rFonts w:asciiTheme="minorHAnsi" w:hAnsiTheme="minorHAnsi"/>
-                <w:sz w:val="20"/>
-                <w:szCs w:val="20"/>
-                <w:lang w:val="es-MX" w:eastAsia="es-MX"/>
-              </w:rPr>
-            </w:pPr>
-          </w:p>
-        </w:tc>
-        <w:tc>
-          <w:tcPr>
-            <w:tcW w:w="1323" w:type="dxa"/>
-            <w:tcBorders>
-              <w:top w:val="nil"/>
-              <w:left w:val="nil"/>
-              <w:bottom w:val="single" w:sz="8" w:space="0" w:color="auto"/>
-              <w:right w:val="single" w:sz="8" w:space="0" w:color="auto"/>
-            </w:tcBorders>
-            <w:tcMar>
-              <w:top w:w="0" w:type="dxa"/>
-              <w:left w:w="108" w:type="dxa"/>
-              <w:bottom w:w="0" w:type="dxa"/>
-              <w:right w:w="108" w:type="dxa"/>
-            </w:tcMar>
-            <w:vAlign w:val="center"/>
-          </w:tcPr>
-          <w:p>
-            <w:pPr>
+              <w:t>92.13</w:t>
+            </w:r>
+          </w:p>
+        </w:tc>
+        <w:tc>
+          <w:tcPr>
+            <w:tcW w:w="1323" w:type="dxa"/>
+            <w:tcBorders>
+              <w:top w:val="nil"/>
+              <w:left w:val="single" w:sz="12" w:space="0" w:color="auto"/>
+              <w:bottom w:val="single" w:sz="8" w:space="0" w:color="auto"/>
+              <w:right w:val="single" w:sz="8" w:space="0" w:color="auto"/>
+            </w:tcBorders>
+            <w:tcMar>
+              <w:top w:w="0" w:type="dxa"/>
+              <w:left w:w="108" w:type="dxa"/>
+              <w:bottom w:w="0" w:type="dxa"/>
+              <w:right w:w="108" w:type="dxa"/>
+            </w:tcMar>
+            <w:vAlign w:val="center"/>
+          </w:tcPr>
+          <w:p>
+            <w:pPr>
+              <w:jc w:val="center"/>
+              <w:rPr>
+                <w:rFonts w:asciiTheme="minorHAnsi" w:hAnsiTheme="minorHAnsi"/>
+                <w:sz w:val="20"/>
+                <w:szCs w:val="20"/>
+                <w:lang w:val="es-MX" w:eastAsia="es-MX"/>
+              </w:rPr>
+            </w:pPr>
+          </w:p>
+        </w:tc>
+        <w:tc>
+          <w:tcPr>
+            <w:tcW w:w="1323" w:type="dxa"/>
+            <w:tcBorders>
+              <w:top w:val="nil"/>
+              <w:left w:val="nil"/>
+              <w:bottom w:val="single" w:sz="8" w:space="0" w:color="auto"/>
+              <w:right w:val="single" w:sz="8" w:space="0" w:color="auto"/>
+            </w:tcBorders>
+            <w:tcMar>
+              <w:top w:w="0" w:type="dxa"/>
+              <w:left w:w="108" w:type="dxa"/>
+              <w:bottom w:w="0" w:type="dxa"/>
+              <w:right w:w="108" w:type="dxa"/>
+            </w:tcMar>
+            <w:vAlign w:val="center"/>
+          </w:tcPr>
+          <w:p>
+            <w:pPr>
+              <w:jc w:val="center"/>
               <w:rPr>
                 <w:rFonts w:asciiTheme="minorHAnsi" w:hAnsiTheme="minorHAnsi"/>
                 <w:sz w:val="20"/>
@@ -3740,6 +3929,7 @@
           </w:tcPr>
           <w:p>
             <w:pPr>
+              <w:jc w:val="center"/>
               <w:rPr>
                 <w:rFonts w:asciiTheme="minorHAnsi" w:hAnsiTheme="minorHAnsi"/>
                 <w:sz w:val="20"/>
@@ -3762,6 +3952,7 @@
           </w:tcPr>
           <w:p>
             <w:pPr>
+              <w:jc w:val="center"/>
               <w:rPr>
                 <w:rFonts w:asciiTheme="minorHAnsi" w:hAnsiTheme="minorHAnsi"/>
                 <w:sz w:val="20"/>
@@ -3784,6 +3975,7 @@
           </w:tcPr>
           <w:p>
             <w:pPr>
+              <w:jc w:val="center"/>
               <w:rPr>
                 <w:rFonts w:asciiTheme="minorHAnsi" w:hAnsiTheme="minorHAnsi"/>
                 <w:sz w:val="20"/>
@@ -3868,87 +4060,87 @@
                 <w:szCs w:val="20"/>
                 <w:lang w:val="es-MX" w:eastAsia="es-MX"/>
               </w:rPr>
-              <w:t>17/10/2018</w:t>
-            </w:r>
-          </w:p>
-        </w:tc>
-        <w:tc>
-          <w:tcPr>
-            <w:tcW w:w="1323" w:type="dxa"/>
-            <w:tcBorders>
-              <w:top w:val="nil"/>
-              <w:left w:val="single" w:sz="12" w:space="0" w:color="auto"/>
-              <w:bottom w:val="single" w:sz="8" w:space="0" w:color="auto"/>
-              <w:right w:val="single" w:sz="8" w:space="0" w:color="auto"/>
-            </w:tcBorders>
-            <w:tcMar>
-              <w:top w:w="0" w:type="dxa"/>
-              <w:left w:w="108" w:type="dxa"/>
-              <w:bottom w:w="0" w:type="dxa"/>
-              <w:right w:w="108" w:type="dxa"/>
-            </w:tcMar>
-            <w:vAlign w:val="center"/>
-          </w:tcPr>
-          <w:p>
-            <w:pPr>
-              <w:jc w:val="center"/>
-              <w:rPr>
-                <w:rFonts w:asciiTheme="minorHAnsi" w:hAnsiTheme="minorHAnsi"/>
-                <w:color w:val="000000"/>
-                <w:sz w:val="18"/>
-                <w:szCs w:val="18"/>
-                <w:lang w:val="es-MX" w:eastAsia="es-MX"/>
-              </w:rPr>
-            </w:pPr>
-            <w:r>
-              <w:rPr>
-                <w:rFonts w:asciiTheme="minorHAnsi" w:hAnsiTheme="minorHAnsi"/>
-                <w:color w:val="000000"/>
-                <w:sz w:val="18"/>
-                <w:szCs w:val="18"/>
-                <w:lang w:val="es-MX" w:eastAsia="es-MX"/>
-              </w:rPr>
-              <w:t>270</w:t>
-            </w:r>
-          </w:p>
-        </w:tc>
-        <w:tc>
-          <w:tcPr>
-            <w:tcW w:w="1323" w:type="dxa"/>
-            <w:tcBorders>
-              <w:top w:val="nil"/>
-              <w:left w:val="nil"/>
-              <w:bottom w:val="single" w:sz="8" w:space="0" w:color="auto"/>
-              <w:right w:val="single" w:sz="8" w:space="0" w:color="auto"/>
-            </w:tcBorders>
-            <w:tcMar>
-              <w:top w:w="0" w:type="dxa"/>
-              <w:left w:w="108" w:type="dxa"/>
-              <w:bottom w:w="0" w:type="dxa"/>
-              <w:right w:w="108" w:type="dxa"/>
-            </w:tcMar>
-            <w:vAlign w:val="center"/>
-          </w:tcPr>
-          <w:p>
-            <w:pPr>
-              <w:jc w:val="center"/>
-              <w:rPr>
-                <w:rFonts w:asciiTheme="minorHAnsi" w:hAnsiTheme="minorHAnsi"/>
-                <w:color w:val="000000"/>
-                <w:sz w:val="18"/>
-                <w:szCs w:val="18"/>
-                <w:lang w:val="es-MX" w:eastAsia="es-MX"/>
-              </w:rPr>
-            </w:pPr>
-            <w:r>
-              <w:rPr>
-                <w:rFonts w:asciiTheme="minorHAnsi" w:hAnsiTheme="minorHAnsi"/>
-                <w:color w:val="000000"/>
-                <w:sz w:val="18"/>
-                <w:szCs w:val="18"/>
-                <w:lang w:val="es-MX" w:eastAsia="es-MX"/>
-              </w:rPr>
-              <w:t>1640</w:t>
+              <w:t>24/10/2018</w:t>
+            </w:r>
+          </w:p>
+        </w:tc>
+        <w:tc>
+          <w:tcPr>
+            <w:tcW w:w="1323" w:type="dxa"/>
+            <w:tcBorders>
+              <w:top w:val="nil"/>
+              <w:left w:val="single" w:sz="12" w:space="0" w:color="auto"/>
+              <w:bottom w:val="single" w:sz="8" w:space="0" w:color="auto"/>
+              <w:right w:val="single" w:sz="8" w:space="0" w:color="auto"/>
+            </w:tcBorders>
+            <w:tcMar>
+              <w:top w:w="0" w:type="dxa"/>
+              <w:left w:w="108" w:type="dxa"/>
+              <w:bottom w:w="0" w:type="dxa"/>
+              <w:right w:w="108" w:type="dxa"/>
+            </w:tcMar>
+            <w:vAlign w:val="center"/>
+          </w:tcPr>
+          <w:p>
+            <w:pPr>
+              <w:jc w:val="center"/>
+              <w:rPr>
+                <w:rFonts w:asciiTheme="minorHAnsi" w:hAnsiTheme="minorHAnsi"/>
+                <w:color w:val="000000"/>
+                <w:sz w:val="18"/>
+                <w:szCs w:val="18"/>
+                <w:lang w:val="es-MX" w:eastAsia="es-MX"/>
+              </w:rPr>
+            </w:pPr>
+            <w:r>
+              <w:rPr>
+                <w:rFonts w:asciiTheme="minorHAnsi" w:hAnsiTheme="minorHAnsi"/>
+                <w:color w:val="000000"/>
+                <w:sz w:val="18"/>
+                <w:szCs w:val="18"/>
+                <w:lang w:val="es-MX" w:eastAsia="es-MX"/>
+              </w:rPr>
+              <w:t>140</w:t>
+            </w:r>
+          </w:p>
+        </w:tc>
+        <w:tc>
+          <w:tcPr>
+            <w:tcW w:w="1323" w:type="dxa"/>
+            <w:tcBorders>
+              <w:top w:val="nil"/>
+              <w:left w:val="nil"/>
+              <w:bottom w:val="single" w:sz="8" w:space="0" w:color="auto"/>
+              <w:right w:val="single" w:sz="8" w:space="0" w:color="auto"/>
+            </w:tcBorders>
+            <w:tcMar>
+              <w:top w:w="0" w:type="dxa"/>
+              <w:left w:w="108" w:type="dxa"/>
+              <w:bottom w:w="0" w:type="dxa"/>
+              <w:right w:w="108" w:type="dxa"/>
+            </w:tcMar>
+            <w:vAlign w:val="center"/>
+          </w:tcPr>
+          <w:p>
+            <w:pPr>
+              <w:jc w:val="center"/>
+              <w:rPr>
+                <w:rFonts w:asciiTheme="minorHAnsi" w:hAnsiTheme="minorHAnsi"/>
+                <w:color w:val="000000"/>
+                <w:sz w:val="18"/>
+                <w:szCs w:val="18"/>
+                <w:lang w:val="es-MX" w:eastAsia="es-MX"/>
+              </w:rPr>
+            </w:pPr>
+            <w:r>
+              <w:rPr>
+                <w:rFonts w:asciiTheme="minorHAnsi" w:hAnsiTheme="minorHAnsi"/>
+                <w:color w:val="000000"/>
+                <w:sz w:val="18"/>
+                <w:szCs w:val="18"/>
+                <w:lang w:val="es-MX" w:eastAsia="es-MX"/>
+              </w:rPr>
+              <w:t>1780</w:t>
             </w:r>
           </w:p>
         </w:tc>
@@ -3988,57 +4180,59 @@
                 <w:szCs w:val="18"/>
                 <w:lang w:val="es-MX" w:eastAsia="es-MX"/>
               </w:rPr>
-              <w:t>92.13</w:t>
-            </w:r>
-          </w:p>
-        </w:tc>
-        <w:tc>
-          <w:tcPr>
-            <w:tcW w:w="1323" w:type="dxa"/>
-            <w:tcBorders>
-              <w:top w:val="nil"/>
-              <w:left w:val="single" w:sz="12" w:space="0" w:color="auto"/>
-              <w:bottom w:val="single" w:sz="8" w:space="0" w:color="auto"/>
-              <w:right w:val="single" w:sz="8" w:space="0" w:color="auto"/>
-            </w:tcBorders>
-            <w:tcMar>
-              <w:top w:w="0" w:type="dxa"/>
-              <w:left w:w="108" w:type="dxa"/>
-              <w:bottom w:w="0" w:type="dxa"/>
-              <w:right w:w="108" w:type="dxa"/>
-            </w:tcMar>
-            <w:vAlign w:val="center"/>
-          </w:tcPr>
-          <w:p>
-            <w:pPr>
-              <w:rPr>
-                <w:rFonts w:asciiTheme="minorHAnsi" w:hAnsiTheme="minorHAnsi"/>
-                <w:sz w:val="20"/>
-                <w:szCs w:val="20"/>
-                <w:lang w:val="es-MX" w:eastAsia="es-MX"/>
-              </w:rPr>
-            </w:pPr>
-          </w:p>
-        </w:tc>
-        <w:tc>
-          <w:tcPr>
-            <w:tcW w:w="1323" w:type="dxa"/>
-            <w:tcBorders>
-              <w:top w:val="nil"/>
-              <w:left w:val="nil"/>
-              <w:bottom w:val="single" w:sz="8" w:space="0" w:color="auto"/>
-              <w:right w:val="single" w:sz="8" w:space="0" w:color="auto"/>
-            </w:tcBorders>
-            <w:tcMar>
-              <w:top w:w="0" w:type="dxa"/>
-              <w:left w:w="108" w:type="dxa"/>
-              <w:bottom w:w="0" w:type="dxa"/>
-              <w:right w:w="108" w:type="dxa"/>
-            </w:tcMar>
-            <w:vAlign w:val="center"/>
-          </w:tcPr>
-          <w:p>
-            <w:pPr>
+              <w:t>100</w:t>
+            </w:r>
+          </w:p>
+        </w:tc>
+        <w:tc>
+          <w:tcPr>
+            <w:tcW w:w="1323" w:type="dxa"/>
+            <w:tcBorders>
+              <w:top w:val="nil"/>
+              <w:left w:val="single" w:sz="12" w:space="0" w:color="auto"/>
+              <w:bottom w:val="single" w:sz="8" w:space="0" w:color="auto"/>
+              <w:right w:val="single" w:sz="8" w:space="0" w:color="auto"/>
+            </w:tcBorders>
+            <w:tcMar>
+              <w:top w:w="0" w:type="dxa"/>
+              <w:left w:w="108" w:type="dxa"/>
+              <w:bottom w:w="0" w:type="dxa"/>
+              <w:right w:w="108" w:type="dxa"/>
+            </w:tcMar>
+            <w:vAlign w:val="center"/>
+          </w:tcPr>
+          <w:p>
+            <w:pPr>
+              <w:jc w:val="center"/>
+              <w:rPr>
+                <w:rFonts w:asciiTheme="minorHAnsi" w:hAnsiTheme="minorHAnsi"/>
+                <w:sz w:val="20"/>
+                <w:szCs w:val="20"/>
+                <w:lang w:val="es-MX" w:eastAsia="es-MX"/>
+              </w:rPr>
+            </w:pPr>
+          </w:p>
+        </w:tc>
+        <w:tc>
+          <w:tcPr>
+            <w:tcW w:w="1323" w:type="dxa"/>
+            <w:tcBorders>
+              <w:top w:val="nil"/>
+              <w:left w:val="nil"/>
+              <w:bottom w:val="single" w:sz="8" w:space="0" w:color="auto"/>
+              <w:right w:val="single" w:sz="8" w:space="0" w:color="auto"/>
+            </w:tcBorders>
+            <w:tcMar>
+              <w:top w:w="0" w:type="dxa"/>
+              <w:left w:w="108" w:type="dxa"/>
+              <w:bottom w:w="0" w:type="dxa"/>
+              <w:right w:w="108" w:type="dxa"/>
+            </w:tcMar>
+            <w:vAlign w:val="center"/>
+          </w:tcPr>
+          <w:p>
+            <w:pPr>
+              <w:jc w:val="center"/>
               <w:rPr>
                 <w:rFonts w:asciiTheme="minorHAnsi" w:hAnsiTheme="minorHAnsi"/>
                 <w:sz w:val="20"/>
@@ -4067,6 +4261,7 @@
           </w:tcPr>
           <w:p>
             <w:pPr>
+              <w:jc w:val="center"/>
               <w:rPr>
                 <w:rFonts w:asciiTheme="minorHAnsi" w:hAnsiTheme="minorHAnsi"/>
                 <w:sz w:val="20"/>
@@ -4089,6 +4284,7 @@
           </w:tcPr>
           <w:p>
             <w:pPr>
+              <w:jc w:val="center"/>
               <w:rPr>
                 <w:rFonts w:asciiTheme="minorHAnsi" w:hAnsiTheme="minorHAnsi"/>
                 <w:sz w:val="20"/>
@@ -4111,6 +4307,7 @@
           </w:tcPr>
           <w:p>
             <w:pPr>
+              <w:jc w:val="center"/>
               <w:rPr>
                 <w:rFonts w:asciiTheme="minorHAnsi" w:hAnsiTheme="minorHAnsi"/>
                 <w:sz w:val="20"/>
@@ -4188,95 +4385,66 @@
                 <w:lang w:val="es-MX" w:eastAsia="es-MX"/>
               </w:rPr>
             </w:pPr>
-            <w:r>
-              <w:rPr>
-                <w:rFonts w:asciiTheme="minorHAnsi" w:hAnsiTheme="minorHAnsi"/>
-                <w:sz w:val="20"/>
-                <w:szCs w:val="20"/>
-                <w:lang w:val="es-MX" w:eastAsia="es-MX"/>
-              </w:rPr>
-              <w:t>18/10/2018</w:t>
-            </w:r>
-          </w:p>
-        </w:tc>
-        <w:tc>
-          <w:tcPr>
-            <w:tcW w:w="1323" w:type="dxa"/>
-            <w:tcBorders>
-              <w:top w:val="nil"/>
-              <w:left w:val="single" w:sz="12" w:space="0" w:color="auto"/>
-              <w:bottom w:val="single" w:sz="8" w:space="0" w:color="auto"/>
-              <w:right w:val="single" w:sz="8" w:space="0" w:color="auto"/>
-            </w:tcBorders>
-            <w:tcMar>
-              <w:top w:w="0" w:type="dxa"/>
-              <w:left w:w="108" w:type="dxa"/>
-              <w:bottom w:w="0" w:type="dxa"/>
-              <w:right w:w="108" w:type="dxa"/>
-            </w:tcMar>
-            <w:vAlign w:val="center"/>
-          </w:tcPr>
-          <w:p>
-            <w:pPr>
-              <w:jc w:val="center"/>
-              <w:rPr>
-                <w:rFonts w:asciiTheme="minorHAnsi" w:hAnsiTheme="minorHAnsi"/>
-                <w:color w:val="000000"/>
-                <w:sz w:val="18"/>
-                <w:szCs w:val="18"/>
-                <w:lang w:val="es-MX" w:eastAsia="es-MX"/>
-              </w:rPr>
-            </w:pPr>
-            <w:r>
-              <w:rPr>
-                <w:rFonts w:asciiTheme="minorHAnsi" w:hAnsiTheme="minorHAnsi"/>
-                <w:color w:val="000000"/>
-                <w:sz w:val="18"/>
-                <w:szCs w:val="18"/>
-                <w:lang w:val="es-MX" w:eastAsia="es-MX"/>
-              </w:rPr>
-              <w:t>90</w:t>
-            </w:r>
-          </w:p>
-        </w:tc>
-        <w:tc>
-          <w:tcPr>
-            <w:tcW w:w="1323" w:type="dxa"/>
-            <w:tcBorders>
-              <w:top w:val="nil"/>
-              <w:left w:val="nil"/>
-              <w:bottom w:val="single" w:sz="8" w:space="0" w:color="auto"/>
-              <w:right w:val="single" w:sz="8" w:space="0" w:color="auto"/>
-            </w:tcBorders>
-            <w:tcMar>
-              <w:top w:w="0" w:type="dxa"/>
-              <w:left w:w="108" w:type="dxa"/>
-              <w:bottom w:w="0" w:type="dxa"/>
-              <w:right w:w="108" w:type="dxa"/>
-            </w:tcMar>
-            <w:vAlign w:val="center"/>
-          </w:tcPr>
-          <w:p>
-            <w:pPr>
-              <w:jc w:val="center"/>
-              <w:rPr>
-                <w:rFonts w:asciiTheme="minorHAnsi" w:hAnsiTheme="minorHAnsi"/>
-                <w:color w:val="000000"/>
-                <w:sz w:val="18"/>
-                <w:szCs w:val="18"/>
-                <w:lang w:val="es-MX" w:eastAsia="es-MX"/>
-              </w:rPr>
-            </w:pPr>
-            <w:r>
-              <w:rPr>
-                <w:rFonts w:asciiTheme="minorHAnsi" w:hAnsiTheme="minorHAnsi"/>
-                <w:color w:val="000000"/>
-                <w:sz w:val="18"/>
-                <w:szCs w:val="18"/>
-                <w:lang w:val="es-MX" w:eastAsia="es-MX"/>
-              </w:rPr>
-              <w:t>1730</w:t>
-            </w:r>
+          </w:p>
+        </w:tc>
+        <w:tc>
+          <w:tcPr>
+            <w:tcW w:w="1323" w:type="dxa"/>
+            <w:tcBorders>
+              <w:top w:val="nil"/>
+              <w:left w:val="single" w:sz="12" w:space="0" w:color="auto"/>
+              <w:bottom w:val="single" w:sz="8" w:space="0" w:color="auto"/>
+              <w:right w:val="single" w:sz="8" w:space="0" w:color="auto"/>
+            </w:tcBorders>
+            <w:tcMar>
+              <w:top w:w="0" w:type="dxa"/>
+              <w:left w:w="108" w:type="dxa"/>
+              <w:bottom w:w="0" w:type="dxa"/>
+              <w:right w:w="108" w:type="dxa"/>
+            </w:tcMar>
+            <w:vAlign w:val="center"/>
+          </w:tcPr>
+          <w:p>
+            <w:pPr>
+              <w:jc w:val="center"/>
+              <w:rPr>
+                <w:rFonts w:asciiTheme="minorHAnsi" w:hAnsiTheme="minorHAnsi"/>
+                <w:color w:val="000000"/>
+                <w:sz w:val="18"/>
+                <w:szCs w:val="18"/>
+                <w:lang w:val="es-MX" w:eastAsia="es-MX"/>
+              </w:rPr>
+            </w:pPr>
+          </w:p>
+        </w:tc>
+        <w:tc>
+          <w:tcPr>
+            <w:tcW w:w="1323" w:type="dxa"/>
+            <w:tcBorders>
+              <w:top w:val="nil"/>
+              <w:left w:val="nil"/>
+              <w:bottom w:val="single" w:sz="8" w:space="0" w:color="auto"/>
+              <w:right w:val="single" w:sz="8" w:space="0" w:color="auto"/>
+            </w:tcBorders>
+            <w:tcMar>
+              <w:top w:w="0" w:type="dxa"/>
+              <w:left w:w="108" w:type="dxa"/>
+              <w:bottom w:w="0" w:type="dxa"/>
+              <w:right w:w="108" w:type="dxa"/>
+            </w:tcMar>
+            <w:vAlign w:val="center"/>
+          </w:tcPr>
+          <w:p>
+            <w:pPr>
+              <w:jc w:val="center"/>
+              <w:rPr>
+                <w:rFonts w:asciiTheme="minorHAnsi" w:hAnsiTheme="minorHAnsi"/>
+                <w:color w:val="000000"/>
+                <w:sz w:val="18"/>
+                <w:szCs w:val="18"/>
+                <w:lang w:val="es-MX" w:eastAsia="es-MX"/>
+              </w:rPr>
+            </w:pPr>
           </w:p>
         </w:tc>
         <w:tc>
@@ -4307,65 +4475,57 @@
                 <w:lang w:val="es-MX" w:eastAsia="es-MX"/>
               </w:rPr>
             </w:pPr>
-            <w:r>
-              <w:rPr>
-                <w:rFonts w:asciiTheme="minorHAnsi" w:hAnsiTheme="minorHAnsi"/>
-                <w:color w:val="000000"/>
-                <w:sz w:val="18"/>
-                <w:szCs w:val="18"/>
-                <w:lang w:val="es-MX" w:eastAsia="es-MX"/>
-              </w:rPr>
-              <w:t>97.19</w:t>
-            </w:r>
-          </w:p>
-        </w:tc>
-        <w:tc>
-          <w:tcPr>
-            <w:tcW w:w="1323" w:type="dxa"/>
-            <w:tcBorders>
-              <w:top w:val="nil"/>
-              <w:left w:val="single" w:sz="12" w:space="0" w:color="auto"/>
-              <w:bottom w:val="single" w:sz="8" w:space="0" w:color="auto"/>
-              <w:right w:val="single" w:sz="8" w:space="0" w:color="auto"/>
-            </w:tcBorders>
-            <w:tcMar>
-              <w:top w:w="0" w:type="dxa"/>
-              <w:left w:w="108" w:type="dxa"/>
-              <w:bottom w:w="0" w:type="dxa"/>
-              <w:right w:w="108" w:type="dxa"/>
-            </w:tcMar>
-            <w:vAlign w:val="center"/>
-          </w:tcPr>
-          <w:p>
-            <w:pPr>
-              <w:rPr>
-                <w:rFonts w:asciiTheme="minorHAnsi" w:hAnsiTheme="minorHAnsi"/>
-                <w:sz w:val="20"/>
-                <w:szCs w:val="20"/>
-                <w:lang w:val="es-MX" w:eastAsia="es-MX"/>
-              </w:rPr>
-            </w:pPr>
-          </w:p>
-        </w:tc>
-        <w:tc>
-          <w:tcPr>
-            <w:tcW w:w="1323" w:type="dxa"/>
-            <w:tcBorders>
-              <w:top w:val="nil"/>
-              <w:left w:val="nil"/>
-              <w:bottom w:val="single" w:sz="8" w:space="0" w:color="auto"/>
-              <w:right w:val="single" w:sz="8" w:space="0" w:color="auto"/>
-            </w:tcBorders>
-            <w:tcMar>
-              <w:top w:w="0" w:type="dxa"/>
-              <w:left w:w="108" w:type="dxa"/>
-              <w:bottom w:w="0" w:type="dxa"/>
-              <w:right w:w="108" w:type="dxa"/>
-            </w:tcMar>
-            <w:vAlign w:val="center"/>
-          </w:tcPr>
-          <w:p>
-            <w:pPr>
+          </w:p>
+        </w:tc>
+        <w:tc>
+          <w:tcPr>
+            <w:tcW w:w="1323" w:type="dxa"/>
+            <w:tcBorders>
+              <w:top w:val="nil"/>
+              <w:left w:val="single" w:sz="12" w:space="0" w:color="auto"/>
+              <w:bottom w:val="single" w:sz="8" w:space="0" w:color="auto"/>
+              <w:right w:val="single" w:sz="8" w:space="0" w:color="auto"/>
+            </w:tcBorders>
+            <w:tcMar>
+              <w:top w:w="0" w:type="dxa"/>
+              <w:left w:w="108" w:type="dxa"/>
+              <w:bottom w:w="0" w:type="dxa"/>
+              <w:right w:w="108" w:type="dxa"/>
+            </w:tcMar>
+            <w:vAlign w:val="center"/>
+          </w:tcPr>
+          <w:p>
+            <w:pPr>
+              <w:jc w:val="center"/>
+              <w:rPr>
+                <w:rFonts w:asciiTheme="minorHAnsi" w:hAnsiTheme="minorHAnsi"/>
+                <w:sz w:val="20"/>
+                <w:szCs w:val="20"/>
+                <w:lang w:val="es-MX" w:eastAsia="es-MX"/>
+              </w:rPr>
+            </w:pPr>
+          </w:p>
+        </w:tc>
+        <w:tc>
+          <w:tcPr>
+            <w:tcW w:w="1323" w:type="dxa"/>
+            <w:tcBorders>
+              <w:top w:val="nil"/>
+              <w:left w:val="nil"/>
+              <w:bottom w:val="single" w:sz="8" w:space="0" w:color="auto"/>
+              <w:right w:val="single" w:sz="8" w:space="0" w:color="auto"/>
+            </w:tcBorders>
+            <w:tcMar>
+              <w:top w:w="0" w:type="dxa"/>
+              <w:left w:w="108" w:type="dxa"/>
+              <w:bottom w:w="0" w:type="dxa"/>
+              <w:right w:w="108" w:type="dxa"/>
+            </w:tcMar>
+            <w:vAlign w:val="center"/>
+          </w:tcPr>
+          <w:p>
+            <w:pPr>
+              <w:jc w:val="center"/>
               <w:rPr>
                 <w:rFonts w:asciiTheme="minorHAnsi" w:hAnsiTheme="minorHAnsi"/>
                 <w:sz w:val="20"/>
@@ -4394,6 +4554,7 @@
           </w:tcPr>
           <w:p>
             <w:pPr>
+              <w:jc w:val="center"/>
               <w:rPr>
                 <w:rFonts w:asciiTheme="minorHAnsi" w:hAnsiTheme="minorHAnsi"/>
                 <w:sz w:val="20"/>
@@ -4416,6 +4577,7 @@
           </w:tcPr>
           <w:p>
             <w:pPr>
+              <w:jc w:val="center"/>
               <w:rPr>
                 <w:rFonts w:asciiTheme="minorHAnsi" w:hAnsiTheme="minorHAnsi"/>
                 <w:sz w:val="20"/>
@@ -4438,6 +4600,7 @@
           </w:tcPr>
           <w:p>
             <w:pPr>
+              <w:jc w:val="center"/>
               <w:rPr>
                 <w:rFonts w:asciiTheme="minorHAnsi" w:hAnsiTheme="minorHAnsi"/>
                 <w:sz w:val="20"/>
@@ -4515,95 +4678,66 @@
                 <w:lang w:val="es-MX" w:eastAsia="es-MX"/>
               </w:rPr>
             </w:pPr>
-            <w:r>
-              <w:rPr>
-                <w:rFonts w:asciiTheme="minorHAnsi" w:hAnsiTheme="minorHAnsi"/>
-                <w:sz w:val="20"/>
-                <w:szCs w:val="20"/>
-                <w:lang w:val="es-MX" w:eastAsia="es-MX"/>
-              </w:rPr>
-              <w:t>19/10/2018</w:t>
-            </w:r>
-          </w:p>
-        </w:tc>
-        <w:tc>
-          <w:tcPr>
-            <w:tcW w:w="1323" w:type="dxa"/>
-            <w:tcBorders>
-              <w:top w:val="nil"/>
-              <w:left w:val="single" w:sz="12" w:space="0" w:color="auto"/>
-              <w:bottom w:val="single" w:sz="8" w:space="0" w:color="auto"/>
-              <w:right w:val="single" w:sz="8" w:space="0" w:color="auto"/>
-            </w:tcBorders>
-            <w:tcMar>
-              <w:top w:w="0" w:type="dxa"/>
-              <w:left w:w="108" w:type="dxa"/>
-              <w:bottom w:w="0" w:type="dxa"/>
-              <w:right w:w="108" w:type="dxa"/>
-            </w:tcMar>
-            <w:vAlign w:val="center"/>
-          </w:tcPr>
-          <w:p>
-            <w:pPr>
-              <w:jc w:val="center"/>
-              <w:rPr>
-                <w:rFonts w:asciiTheme="minorHAnsi" w:hAnsiTheme="minorHAnsi"/>
-                <w:color w:val="000000"/>
-                <w:sz w:val="18"/>
-                <w:szCs w:val="18"/>
-                <w:lang w:val="es-MX" w:eastAsia="es-MX"/>
-              </w:rPr>
-            </w:pPr>
-            <w:r>
-              <w:rPr>
-                <w:rFonts w:asciiTheme="minorHAnsi" w:hAnsiTheme="minorHAnsi"/>
-                <w:color w:val="000000"/>
-                <w:sz w:val="18"/>
-                <w:szCs w:val="18"/>
-                <w:lang w:val="es-MX" w:eastAsia="es-MX"/>
-              </w:rPr>
-              <w:t>50</w:t>
-            </w:r>
-          </w:p>
-        </w:tc>
-        <w:tc>
-          <w:tcPr>
-            <w:tcW w:w="1323" w:type="dxa"/>
-            <w:tcBorders>
-              <w:top w:val="nil"/>
-              <w:left w:val="nil"/>
-              <w:bottom w:val="single" w:sz="8" w:space="0" w:color="auto"/>
-              <w:right w:val="single" w:sz="8" w:space="0" w:color="auto"/>
-            </w:tcBorders>
-            <w:tcMar>
-              <w:top w:w="0" w:type="dxa"/>
-              <w:left w:w="108" w:type="dxa"/>
-              <w:bottom w:w="0" w:type="dxa"/>
-              <w:right w:w="108" w:type="dxa"/>
-            </w:tcMar>
-            <w:vAlign w:val="center"/>
-          </w:tcPr>
-          <w:p>
-            <w:pPr>
-              <w:jc w:val="center"/>
-              <w:rPr>
-                <w:rFonts w:asciiTheme="minorHAnsi" w:hAnsiTheme="minorHAnsi"/>
-                <w:color w:val="000000"/>
-                <w:sz w:val="18"/>
-                <w:szCs w:val="18"/>
-                <w:lang w:val="es-MX" w:eastAsia="es-MX"/>
-              </w:rPr>
-            </w:pPr>
-            <w:r>
-              <w:rPr>
-                <w:rFonts w:asciiTheme="minorHAnsi" w:hAnsiTheme="minorHAnsi"/>
-                <w:color w:val="000000"/>
-                <w:sz w:val="18"/>
-                <w:szCs w:val="18"/>
-                <w:lang w:val="es-MX" w:eastAsia="es-MX"/>
-              </w:rPr>
-              <w:t>1780</w:t>
-            </w:r>
+          </w:p>
+        </w:tc>
+        <w:tc>
+          <w:tcPr>
+            <w:tcW w:w="1323" w:type="dxa"/>
+            <w:tcBorders>
+              <w:top w:val="nil"/>
+              <w:left w:val="single" w:sz="12" w:space="0" w:color="auto"/>
+              <w:bottom w:val="single" w:sz="8" w:space="0" w:color="auto"/>
+              <w:right w:val="single" w:sz="8" w:space="0" w:color="auto"/>
+            </w:tcBorders>
+            <w:tcMar>
+              <w:top w:w="0" w:type="dxa"/>
+              <w:left w:w="108" w:type="dxa"/>
+              <w:bottom w:w="0" w:type="dxa"/>
+              <w:right w:w="108" w:type="dxa"/>
+            </w:tcMar>
+            <w:vAlign w:val="center"/>
+          </w:tcPr>
+          <w:p>
+            <w:pPr>
+              <w:jc w:val="center"/>
+              <w:rPr>
+                <w:rFonts w:asciiTheme="minorHAnsi" w:hAnsiTheme="minorHAnsi"/>
+                <w:color w:val="000000"/>
+                <w:sz w:val="18"/>
+                <w:szCs w:val="18"/>
+                <w:lang w:val="es-MX" w:eastAsia="es-MX"/>
+              </w:rPr>
+            </w:pPr>
+          </w:p>
+        </w:tc>
+        <w:tc>
+          <w:tcPr>
+            <w:tcW w:w="1323" w:type="dxa"/>
+            <w:tcBorders>
+              <w:top w:val="nil"/>
+              <w:left w:val="nil"/>
+              <w:bottom w:val="single" w:sz="8" w:space="0" w:color="auto"/>
+              <w:right w:val="single" w:sz="8" w:space="0" w:color="auto"/>
+            </w:tcBorders>
+            <w:tcMar>
+              <w:top w:w="0" w:type="dxa"/>
+              <w:left w:w="108" w:type="dxa"/>
+              <w:bottom w:w="0" w:type="dxa"/>
+              <w:right w:w="108" w:type="dxa"/>
+            </w:tcMar>
+            <w:vAlign w:val="center"/>
+          </w:tcPr>
+          <w:p>
+            <w:pPr>
+              <w:jc w:val="center"/>
+              <w:rPr>
+                <w:rFonts w:asciiTheme="minorHAnsi" w:hAnsiTheme="minorHAnsi"/>
+                <w:color w:val="000000"/>
+                <w:sz w:val="18"/>
+                <w:szCs w:val="18"/>
+                <w:lang w:val="es-MX" w:eastAsia="es-MX"/>
+              </w:rPr>
+            </w:pPr>
           </w:p>
         </w:tc>
         <w:tc>
@@ -4634,65 +4768,57 @@
                 <w:lang w:val="es-MX" w:eastAsia="es-MX"/>
               </w:rPr>
             </w:pPr>
-            <w:r>
-              <w:rPr>
-                <w:rFonts w:asciiTheme="minorHAnsi" w:hAnsiTheme="minorHAnsi"/>
-                <w:color w:val="000000"/>
-                <w:sz w:val="18"/>
-                <w:szCs w:val="18"/>
-                <w:lang w:val="es-MX" w:eastAsia="es-MX"/>
-              </w:rPr>
-              <w:t>100.00</w:t>
-            </w:r>
-          </w:p>
-        </w:tc>
-        <w:tc>
-          <w:tcPr>
-            <w:tcW w:w="1323" w:type="dxa"/>
-            <w:tcBorders>
-              <w:top w:val="nil"/>
-              <w:left w:val="single" w:sz="12" w:space="0" w:color="auto"/>
-              <w:bottom w:val="single" w:sz="8" w:space="0" w:color="auto"/>
-              <w:right w:val="single" w:sz="8" w:space="0" w:color="auto"/>
-            </w:tcBorders>
-            <w:tcMar>
-              <w:top w:w="0" w:type="dxa"/>
-              <w:left w:w="108" w:type="dxa"/>
-              <w:bottom w:w="0" w:type="dxa"/>
-              <w:right w:w="108" w:type="dxa"/>
-            </w:tcMar>
-            <w:vAlign w:val="center"/>
-          </w:tcPr>
-          <w:p>
-            <w:pPr>
-              <w:rPr>
-                <w:rFonts w:asciiTheme="minorHAnsi" w:hAnsiTheme="minorHAnsi"/>
-                <w:sz w:val="20"/>
-                <w:szCs w:val="20"/>
-                <w:lang w:val="es-MX" w:eastAsia="es-MX"/>
-              </w:rPr>
-            </w:pPr>
-          </w:p>
-        </w:tc>
-        <w:tc>
-          <w:tcPr>
-            <w:tcW w:w="1323" w:type="dxa"/>
-            <w:tcBorders>
-              <w:top w:val="nil"/>
-              <w:left w:val="nil"/>
-              <w:bottom w:val="single" w:sz="8" w:space="0" w:color="auto"/>
-              <w:right w:val="single" w:sz="8" w:space="0" w:color="auto"/>
-            </w:tcBorders>
-            <w:tcMar>
-              <w:top w:w="0" w:type="dxa"/>
-              <w:left w:w="108" w:type="dxa"/>
-              <w:bottom w:w="0" w:type="dxa"/>
-              <w:right w:w="108" w:type="dxa"/>
-            </w:tcMar>
-            <w:vAlign w:val="center"/>
-          </w:tcPr>
-          <w:p>
-            <w:pPr>
+          </w:p>
+        </w:tc>
+        <w:tc>
+          <w:tcPr>
+            <w:tcW w:w="1323" w:type="dxa"/>
+            <w:tcBorders>
+              <w:top w:val="nil"/>
+              <w:left w:val="single" w:sz="12" w:space="0" w:color="auto"/>
+              <w:bottom w:val="single" w:sz="8" w:space="0" w:color="auto"/>
+              <w:right w:val="single" w:sz="8" w:space="0" w:color="auto"/>
+            </w:tcBorders>
+            <w:tcMar>
+              <w:top w:w="0" w:type="dxa"/>
+              <w:left w:w="108" w:type="dxa"/>
+              <w:bottom w:w="0" w:type="dxa"/>
+              <w:right w:w="108" w:type="dxa"/>
+            </w:tcMar>
+            <w:vAlign w:val="center"/>
+          </w:tcPr>
+          <w:p>
+            <w:pPr>
+              <w:jc w:val="center"/>
+              <w:rPr>
+                <w:rFonts w:asciiTheme="minorHAnsi" w:hAnsiTheme="minorHAnsi"/>
+                <w:sz w:val="20"/>
+                <w:szCs w:val="20"/>
+                <w:lang w:val="es-MX" w:eastAsia="es-MX"/>
+              </w:rPr>
+            </w:pPr>
+          </w:p>
+        </w:tc>
+        <w:tc>
+          <w:tcPr>
+            <w:tcW w:w="1323" w:type="dxa"/>
+            <w:tcBorders>
+              <w:top w:val="nil"/>
+              <w:left w:val="nil"/>
+              <w:bottom w:val="single" w:sz="8" w:space="0" w:color="auto"/>
+              <w:right w:val="single" w:sz="8" w:space="0" w:color="auto"/>
+            </w:tcBorders>
+            <w:tcMar>
+              <w:top w:w="0" w:type="dxa"/>
+              <w:left w:w="108" w:type="dxa"/>
+              <w:bottom w:w="0" w:type="dxa"/>
+              <w:right w:w="108" w:type="dxa"/>
+            </w:tcMar>
+            <w:vAlign w:val="center"/>
+          </w:tcPr>
+          <w:p>
+            <w:pPr>
+              <w:jc w:val="center"/>
               <w:rPr>
                 <w:rFonts w:asciiTheme="minorHAnsi" w:hAnsiTheme="minorHAnsi"/>
                 <w:sz w:val="20"/>
@@ -4721,6 +4847,7 @@
           </w:tcPr>
           <w:p>
             <w:pPr>
+              <w:jc w:val="center"/>
               <w:rPr>
                 <w:rFonts w:asciiTheme="minorHAnsi" w:hAnsiTheme="minorHAnsi"/>
                 <w:sz w:val="20"/>
@@ -4743,6 +4870,7 @@
           </w:tcPr>
           <w:p>
             <w:pPr>
+              <w:jc w:val="center"/>
               <w:rPr>
                 <w:rFonts w:asciiTheme="minorHAnsi" w:hAnsiTheme="minorHAnsi"/>
                 <w:sz w:val="20"/>
@@ -4765,6 +4893,7 @@
           </w:tcPr>
           <w:p>
             <w:pPr>
+              <w:jc w:val="center"/>
               <w:rPr>
                 <w:rFonts w:asciiTheme="minorHAnsi" w:hAnsiTheme="minorHAnsi"/>
                 <w:sz w:val="20"/>
@@ -4953,34 +5082,36 @@
           </w:tcPr>
           <w:p>
             <w:pPr>
-              <w:rPr>
-                <w:rFonts w:asciiTheme="minorHAnsi" w:hAnsiTheme="minorHAnsi"/>
-                <w:sz w:val="20"/>
-                <w:szCs w:val="20"/>
-                <w:lang w:val="es-MX" w:eastAsia="es-MX"/>
-              </w:rPr>
-            </w:pPr>
-          </w:p>
-        </w:tc>
-        <w:tc>
-          <w:tcPr>
-            <w:tcW w:w="1323" w:type="dxa"/>
-            <w:tcBorders>
-              <w:top w:val="nil"/>
-              <w:left w:val="nil"/>
-              <w:bottom w:val="single" w:sz="8" w:space="0" w:color="auto"/>
-              <w:right w:val="single" w:sz="8" w:space="0" w:color="auto"/>
-            </w:tcBorders>
-            <w:tcMar>
-              <w:top w:w="0" w:type="dxa"/>
-              <w:left w:w="108" w:type="dxa"/>
-              <w:bottom w:w="0" w:type="dxa"/>
-              <w:right w:w="108" w:type="dxa"/>
-            </w:tcMar>
-            <w:vAlign w:val="center"/>
-          </w:tcPr>
-          <w:p>
-            <w:pPr>
+              <w:jc w:val="center"/>
+              <w:rPr>
+                <w:rFonts w:asciiTheme="minorHAnsi" w:hAnsiTheme="minorHAnsi"/>
+                <w:sz w:val="20"/>
+                <w:szCs w:val="20"/>
+                <w:lang w:val="es-MX" w:eastAsia="es-MX"/>
+              </w:rPr>
+            </w:pPr>
+          </w:p>
+        </w:tc>
+        <w:tc>
+          <w:tcPr>
+            <w:tcW w:w="1323" w:type="dxa"/>
+            <w:tcBorders>
+              <w:top w:val="nil"/>
+              <w:left w:val="nil"/>
+              <w:bottom w:val="single" w:sz="8" w:space="0" w:color="auto"/>
+              <w:right w:val="single" w:sz="8" w:space="0" w:color="auto"/>
+            </w:tcBorders>
+            <w:tcMar>
+              <w:top w:w="0" w:type="dxa"/>
+              <w:left w:w="108" w:type="dxa"/>
+              <w:bottom w:w="0" w:type="dxa"/>
+              <w:right w:w="108" w:type="dxa"/>
+            </w:tcMar>
+            <w:vAlign w:val="center"/>
+          </w:tcPr>
+          <w:p>
+            <w:pPr>
+              <w:jc w:val="center"/>
               <w:rPr>
                 <w:rFonts w:asciiTheme="minorHAnsi" w:hAnsiTheme="minorHAnsi"/>
                 <w:sz w:val="20"/>
@@ -5009,6 +5140,7 @@
           </w:tcPr>
           <w:p>
             <w:pPr>
+              <w:jc w:val="center"/>
               <w:rPr>
                 <w:rFonts w:asciiTheme="minorHAnsi" w:hAnsiTheme="minorHAnsi"/>
                 <w:sz w:val="20"/>
@@ -5031,6 +5163,7 @@
           </w:tcPr>
           <w:p>
             <w:pPr>
+              <w:jc w:val="center"/>
               <w:rPr>
                 <w:rFonts w:asciiTheme="minorHAnsi" w:hAnsiTheme="minorHAnsi"/>
                 <w:sz w:val="20"/>
@@ -5053,6 +5186,7 @@
           </w:tcPr>
           <w:p>
             <w:pPr>
+              <w:jc w:val="center"/>
               <w:rPr>
                 <w:rFonts w:asciiTheme="minorHAnsi" w:hAnsiTheme="minorHAnsi"/>
                 <w:sz w:val="20"/>
@@ -5241,34 +5375,36 @@
           </w:tcPr>
           <w:p>
             <w:pPr>
-              <w:rPr>
-                <w:rFonts w:asciiTheme="minorHAnsi" w:hAnsiTheme="minorHAnsi"/>
-                <w:sz w:val="20"/>
-                <w:szCs w:val="20"/>
-                <w:lang w:val="es-MX" w:eastAsia="es-MX"/>
-              </w:rPr>
-            </w:pPr>
-          </w:p>
-        </w:tc>
-        <w:tc>
-          <w:tcPr>
-            <w:tcW w:w="1323" w:type="dxa"/>
-            <w:tcBorders>
-              <w:top w:val="nil"/>
-              <w:left w:val="nil"/>
-              <w:bottom w:val="single" w:sz="8" w:space="0" w:color="auto"/>
-              <w:right w:val="single" w:sz="8" w:space="0" w:color="auto"/>
-            </w:tcBorders>
-            <w:tcMar>
-              <w:top w:w="0" w:type="dxa"/>
-              <w:left w:w="108" w:type="dxa"/>
-              <w:bottom w:w="0" w:type="dxa"/>
-              <w:right w:w="108" w:type="dxa"/>
-            </w:tcMar>
-            <w:vAlign w:val="center"/>
-          </w:tcPr>
-          <w:p>
-            <w:pPr>
+              <w:jc w:val="center"/>
+              <w:rPr>
+                <w:rFonts w:asciiTheme="minorHAnsi" w:hAnsiTheme="minorHAnsi"/>
+                <w:sz w:val="20"/>
+                <w:szCs w:val="20"/>
+                <w:lang w:val="es-MX" w:eastAsia="es-MX"/>
+              </w:rPr>
+            </w:pPr>
+          </w:p>
+        </w:tc>
+        <w:tc>
+          <w:tcPr>
+            <w:tcW w:w="1323" w:type="dxa"/>
+            <w:tcBorders>
+              <w:top w:val="nil"/>
+              <w:left w:val="nil"/>
+              <w:bottom w:val="single" w:sz="8" w:space="0" w:color="auto"/>
+              <w:right w:val="single" w:sz="8" w:space="0" w:color="auto"/>
+            </w:tcBorders>
+            <w:tcMar>
+              <w:top w:w="0" w:type="dxa"/>
+              <w:left w:w="108" w:type="dxa"/>
+              <w:bottom w:w="0" w:type="dxa"/>
+              <w:right w:w="108" w:type="dxa"/>
+            </w:tcMar>
+            <w:vAlign w:val="center"/>
+          </w:tcPr>
+          <w:p>
+            <w:pPr>
+              <w:jc w:val="center"/>
               <w:rPr>
                 <w:rFonts w:asciiTheme="minorHAnsi" w:hAnsiTheme="minorHAnsi"/>
                 <w:sz w:val="20"/>
@@ -5297,6 +5433,7 @@
           </w:tcPr>
           <w:p>
             <w:pPr>
+              <w:jc w:val="center"/>
               <w:rPr>
                 <w:rFonts w:asciiTheme="minorHAnsi" w:hAnsiTheme="minorHAnsi"/>
                 <w:sz w:val="20"/>
@@ -5319,6 +5456,7 @@
           </w:tcPr>
           <w:p>
             <w:pPr>
+              <w:jc w:val="center"/>
               <w:rPr>
                 <w:rFonts w:asciiTheme="minorHAnsi" w:hAnsiTheme="minorHAnsi"/>
                 <w:sz w:val="20"/>
@@ -5341,6 +5479,7 @@
           </w:tcPr>
           <w:p>
             <w:pPr>
+              <w:jc w:val="center"/>
               <w:rPr>
                 <w:rFonts w:asciiTheme="minorHAnsi" w:hAnsiTheme="minorHAnsi"/>
                 <w:sz w:val="20"/>
@@ -5529,34 +5668,36 @@
           </w:tcPr>
           <w:p>
             <w:pPr>
-              <w:rPr>
-                <w:rFonts w:asciiTheme="minorHAnsi" w:hAnsiTheme="minorHAnsi"/>
-                <w:sz w:val="20"/>
-                <w:szCs w:val="20"/>
-                <w:lang w:val="es-MX" w:eastAsia="es-MX"/>
-              </w:rPr>
-            </w:pPr>
-          </w:p>
-        </w:tc>
-        <w:tc>
-          <w:tcPr>
-            <w:tcW w:w="1323" w:type="dxa"/>
-            <w:tcBorders>
-              <w:top w:val="nil"/>
-              <w:left w:val="nil"/>
-              <w:bottom w:val="single" w:sz="8" w:space="0" w:color="auto"/>
-              <w:right w:val="single" w:sz="8" w:space="0" w:color="auto"/>
-            </w:tcBorders>
-            <w:tcMar>
-              <w:top w:w="0" w:type="dxa"/>
-              <w:left w:w="108" w:type="dxa"/>
-              <w:bottom w:w="0" w:type="dxa"/>
-              <w:right w:w="108" w:type="dxa"/>
-            </w:tcMar>
-            <w:vAlign w:val="center"/>
-          </w:tcPr>
-          <w:p>
-            <w:pPr>
+              <w:jc w:val="center"/>
+              <w:rPr>
+                <w:rFonts w:asciiTheme="minorHAnsi" w:hAnsiTheme="minorHAnsi"/>
+                <w:sz w:val="20"/>
+                <w:szCs w:val="20"/>
+                <w:lang w:val="es-MX" w:eastAsia="es-MX"/>
+              </w:rPr>
+            </w:pPr>
+          </w:p>
+        </w:tc>
+        <w:tc>
+          <w:tcPr>
+            <w:tcW w:w="1323" w:type="dxa"/>
+            <w:tcBorders>
+              <w:top w:val="nil"/>
+              <w:left w:val="nil"/>
+              <w:bottom w:val="single" w:sz="8" w:space="0" w:color="auto"/>
+              <w:right w:val="single" w:sz="8" w:space="0" w:color="auto"/>
+            </w:tcBorders>
+            <w:tcMar>
+              <w:top w:w="0" w:type="dxa"/>
+              <w:left w:w="108" w:type="dxa"/>
+              <w:bottom w:w="0" w:type="dxa"/>
+              <w:right w:w="108" w:type="dxa"/>
+            </w:tcMar>
+            <w:vAlign w:val="center"/>
+          </w:tcPr>
+          <w:p>
+            <w:pPr>
+              <w:jc w:val="center"/>
               <w:rPr>
                 <w:rFonts w:asciiTheme="minorHAnsi" w:hAnsiTheme="minorHAnsi"/>
                 <w:sz w:val="20"/>
@@ -5585,6 +5726,7 @@
           </w:tcPr>
           <w:p>
             <w:pPr>
+              <w:jc w:val="center"/>
               <w:rPr>
                 <w:rFonts w:asciiTheme="minorHAnsi" w:hAnsiTheme="minorHAnsi"/>
                 <w:sz w:val="20"/>
@@ -5607,6 +5749,7 @@
           </w:tcPr>
           <w:p>
             <w:pPr>
+              <w:jc w:val="center"/>
               <w:rPr>
                 <w:rFonts w:asciiTheme="minorHAnsi" w:hAnsiTheme="minorHAnsi"/>
                 <w:sz w:val="20"/>
@@ -5629,6 +5772,7 @@
           </w:tcPr>
           <w:p>
             <w:pPr>
+              <w:jc w:val="center"/>
               <w:rPr>
                 <w:rFonts w:asciiTheme="minorHAnsi" w:hAnsiTheme="minorHAnsi"/>
                 <w:sz w:val="20"/>
@@ -5817,34 +5961,36 @@
           </w:tcPr>
           <w:p>
             <w:pPr>
-              <w:rPr>
-                <w:rFonts w:asciiTheme="minorHAnsi" w:hAnsiTheme="minorHAnsi"/>
-                <w:sz w:val="20"/>
-                <w:szCs w:val="20"/>
-                <w:lang w:val="es-MX" w:eastAsia="es-MX"/>
-              </w:rPr>
-            </w:pPr>
-          </w:p>
-        </w:tc>
-        <w:tc>
-          <w:tcPr>
-            <w:tcW w:w="1323" w:type="dxa"/>
-            <w:tcBorders>
-              <w:top w:val="nil"/>
-              <w:left w:val="nil"/>
-              <w:bottom w:val="single" w:sz="8" w:space="0" w:color="auto"/>
-              <w:right w:val="single" w:sz="8" w:space="0" w:color="auto"/>
-            </w:tcBorders>
-            <w:tcMar>
-              <w:top w:w="0" w:type="dxa"/>
-              <w:left w:w="108" w:type="dxa"/>
-              <w:bottom w:w="0" w:type="dxa"/>
-              <w:right w:w="108" w:type="dxa"/>
-            </w:tcMar>
-            <w:vAlign w:val="center"/>
-          </w:tcPr>
-          <w:p>
-            <w:pPr>
+              <w:jc w:val="center"/>
+              <w:rPr>
+                <w:rFonts w:asciiTheme="minorHAnsi" w:hAnsiTheme="minorHAnsi"/>
+                <w:sz w:val="20"/>
+                <w:szCs w:val="20"/>
+                <w:lang w:val="es-MX" w:eastAsia="es-MX"/>
+              </w:rPr>
+            </w:pPr>
+          </w:p>
+        </w:tc>
+        <w:tc>
+          <w:tcPr>
+            <w:tcW w:w="1323" w:type="dxa"/>
+            <w:tcBorders>
+              <w:top w:val="nil"/>
+              <w:left w:val="nil"/>
+              <w:bottom w:val="single" w:sz="8" w:space="0" w:color="auto"/>
+              <w:right w:val="single" w:sz="8" w:space="0" w:color="auto"/>
+            </w:tcBorders>
+            <w:tcMar>
+              <w:top w:w="0" w:type="dxa"/>
+              <w:left w:w="108" w:type="dxa"/>
+              <w:bottom w:w="0" w:type="dxa"/>
+              <w:right w:w="108" w:type="dxa"/>
+            </w:tcMar>
+            <w:vAlign w:val="center"/>
+          </w:tcPr>
+          <w:p>
+            <w:pPr>
+              <w:jc w:val="center"/>
               <w:rPr>
                 <w:rFonts w:asciiTheme="minorHAnsi" w:hAnsiTheme="minorHAnsi"/>
                 <w:sz w:val="20"/>
@@ -5873,6 +6019,7 @@
           </w:tcPr>
           <w:p>
             <w:pPr>
+              <w:jc w:val="center"/>
               <w:rPr>
                 <w:rFonts w:asciiTheme="minorHAnsi" w:hAnsiTheme="minorHAnsi"/>
                 <w:sz w:val="20"/>
@@ -5895,6 +6042,7 @@
           </w:tcPr>
           <w:p>
             <w:pPr>
+              <w:jc w:val="center"/>
               <w:rPr>
                 <w:rFonts w:asciiTheme="minorHAnsi" w:hAnsiTheme="minorHAnsi"/>
                 <w:sz w:val="20"/>
@@ -5917,6 +6065,7 @@
           </w:tcPr>
           <w:p>
             <w:pPr>
+              <w:jc w:val="center"/>
               <w:rPr>
                 <w:rFonts w:asciiTheme="minorHAnsi" w:hAnsiTheme="minorHAnsi"/>
                 <w:sz w:val="20"/>
@@ -5934,6 +6083,299 @@
             <w:tcBorders>
               <w:top w:val="single" w:sz="8" w:space="0" w:color="auto"/>
               <w:left w:val="single" w:sz="12" w:space="0" w:color="auto"/>
+              <w:bottom w:val="single" w:sz="8" w:space="0" w:color="auto"/>
+              <w:right w:val="single" w:sz="8" w:space="0" w:color="auto"/>
+            </w:tcBorders>
+            <w:tcMar>
+              <w:top w:w="0" w:type="dxa"/>
+              <w:left w:w="108" w:type="dxa"/>
+              <w:bottom w:w="0" w:type="dxa"/>
+              <w:right w:w="108" w:type="dxa"/>
+            </w:tcMar>
+            <w:vAlign w:val="center"/>
+          </w:tcPr>
+          <w:p>
+            <w:pPr>
+              <w:jc w:val="center"/>
+              <w:rPr>
+                <w:rFonts w:asciiTheme="minorHAnsi" w:hAnsiTheme="minorHAnsi"/>
+                <w:color w:val="000000"/>
+                <w:sz w:val="18"/>
+                <w:szCs w:val="18"/>
+                <w:lang w:val="es-MX" w:eastAsia="es-MX"/>
+              </w:rPr>
+            </w:pPr>
+            <w:r>
+              <w:rPr>
+                <w:rFonts w:asciiTheme="minorHAnsi" w:hAnsiTheme="minorHAnsi"/>
+                <w:color w:val="000000"/>
+                <w:sz w:val="18"/>
+                <w:szCs w:val="18"/>
+                <w:lang w:val="es-MX" w:eastAsia="es-MX"/>
+              </w:rPr>
+              <w:t>17</w:t>
+            </w:r>
+          </w:p>
+        </w:tc>
+        <w:tc>
+          <w:tcPr>
+            <w:tcW w:w="1267" w:type="dxa"/>
+            <w:tcBorders>
+              <w:top w:val="single" w:sz="8" w:space="0" w:color="auto"/>
+              <w:left w:val="single" w:sz="8" w:space="0" w:color="auto"/>
+              <w:bottom w:val="single" w:sz="8" w:space="0" w:color="auto"/>
+              <w:right w:val="single" w:sz="12" w:space="0" w:color="auto"/>
+            </w:tcBorders>
+            <w:tcMar>
+              <w:top w:w="0" w:type="dxa"/>
+              <w:left w:w="108" w:type="dxa"/>
+              <w:bottom w:w="0" w:type="dxa"/>
+              <w:right w:w="108" w:type="dxa"/>
+            </w:tcMar>
+            <w:vAlign w:val="center"/>
+          </w:tcPr>
+          <w:p>
+            <w:pPr>
+              <w:rPr>
+                <w:rFonts w:asciiTheme="minorHAnsi" w:hAnsiTheme="minorHAnsi"/>
+                <w:sz w:val="20"/>
+                <w:szCs w:val="20"/>
+                <w:lang w:val="es-MX" w:eastAsia="es-MX"/>
+              </w:rPr>
+            </w:pPr>
+          </w:p>
+        </w:tc>
+        <w:tc>
+          <w:tcPr>
+            <w:tcW w:w="1323" w:type="dxa"/>
+            <w:tcBorders>
+              <w:top w:val="nil"/>
+              <w:left w:val="single" w:sz="12" w:space="0" w:color="auto"/>
+              <w:bottom w:val="single" w:sz="8" w:space="0" w:color="auto"/>
+              <w:right w:val="single" w:sz="8" w:space="0" w:color="auto"/>
+            </w:tcBorders>
+            <w:tcMar>
+              <w:top w:w="0" w:type="dxa"/>
+              <w:left w:w="108" w:type="dxa"/>
+              <w:bottom w:w="0" w:type="dxa"/>
+              <w:right w:w="108" w:type="dxa"/>
+            </w:tcMar>
+            <w:vAlign w:val="center"/>
+          </w:tcPr>
+          <w:p>
+            <w:pPr>
+              <w:jc w:val="center"/>
+              <w:rPr>
+                <w:rFonts w:asciiTheme="minorHAnsi" w:hAnsiTheme="minorHAnsi"/>
+                <w:color w:val="000000"/>
+                <w:sz w:val="18"/>
+                <w:szCs w:val="18"/>
+                <w:lang w:val="es-MX" w:eastAsia="es-MX"/>
+              </w:rPr>
+            </w:pPr>
+          </w:p>
+        </w:tc>
+        <w:tc>
+          <w:tcPr>
+            <w:tcW w:w="1323" w:type="dxa"/>
+            <w:tcBorders>
+              <w:top w:val="nil"/>
+              <w:left w:val="nil"/>
+              <w:bottom w:val="single" w:sz="8" w:space="0" w:color="auto"/>
+              <w:right w:val="single" w:sz="8" w:space="0" w:color="auto"/>
+            </w:tcBorders>
+            <w:tcMar>
+              <w:top w:w="0" w:type="dxa"/>
+              <w:left w:w="108" w:type="dxa"/>
+              <w:bottom w:w="0" w:type="dxa"/>
+              <w:right w:w="108" w:type="dxa"/>
+            </w:tcMar>
+            <w:vAlign w:val="center"/>
+          </w:tcPr>
+          <w:p>
+            <w:pPr>
+              <w:jc w:val="center"/>
+              <w:rPr>
+                <w:rFonts w:asciiTheme="minorHAnsi" w:hAnsiTheme="minorHAnsi"/>
+                <w:color w:val="000000"/>
+                <w:sz w:val="18"/>
+                <w:szCs w:val="18"/>
+                <w:lang w:val="es-MX" w:eastAsia="es-MX"/>
+              </w:rPr>
+            </w:pPr>
+          </w:p>
+        </w:tc>
+        <w:tc>
+          <w:tcPr>
+            <w:tcW w:w="1139" w:type="dxa"/>
+            <w:tcBorders>
+              <w:top w:val="nil"/>
+              <w:left w:val="nil"/>
+              <w:bottom w:val="single" w:sz="8" w:space="0" w:color="auto"/>
+              <w:right w:val="single" w:sz="12" w:space="0" w:color="auto"/>
+            </w:tcBorders>
+            <w:tcMar>
+              <w:top w:w="0" w:type="dxa"/>
+              <w:left w:w="108" w:type="dxa"/>
+              <w:bottom w:w="0" w:type="dxa"/>
+              <w:right w:w="108" w:type="dxa"/>
+            </w:tcMar>
+            <w:vAlign w:val="bottom"/>
+          </w:tcPr>
+          <w:p>
+            <w:pPr>
+              <w:jc w:val="center"/>
+              <w:rPr>
+                <w:rFonts w:asciiTheme="minorHAnsi" w:hAnsiTheme="minorHAnsi"/>
+                <w:color w:val="000000"/>
+                <w:sz w:val="18"/>
+                <w:szCs w:val="18"/>
+                <w:lang w:val="es-MX" w:eastAsia="es-MX"/>
+              </w:rPr>
+            </w:pPr>
+          </w:p>
+        </w:tc>
+        <w:tc>
+          <w:tcPr>
+            <w:tcW w:w="1323" w:type="dxa"/>
+            <w:tcBorders>
+              <w:top w:val="nil"/>
+              <w:left w:val="single" w:sz="12" w:space="0" w:color="auto"/>
+              <w:bottom w:val="single" w:sz="8" w:space="0" w:color="auto"/>
+              <w:right w:val="single" w:sz="8" w:space="0" w:color="auto"/>
+            </w:tcBorders>
+            <w:tcMar>
+              <w:top w:w="0" w:type="dxa"/>
+              <w:left w:w="108" w:type="dxa"/>
+              <w:bottom w:w="0" w:type="dxa"/>
+              <w:right w:w="108" w:type="dxa"/>
+            </w:tcMar>
+            <w:vAlign w:val="center"/>
+          </w:tcPr>
+          <w:p>
+            <w:pPr>
+              <w:jc w:val="center"/>
+              <w:rPr>
+                <w:rFonts w:asciiTheme="minorHAnsi" w:hAnsiTheme="minorHAnsi"/>
+                <w:sz w:val="20"/>
+                <w:szCs w:val="20"/>
+                <w:lang w:val="es-MX" w:eastAsia="es-MX"/>
+              </w:rPr>
+            </w:pPr>
+          </w:p>
+        </w:tc>
+        <w:tc>
+          <w:tcPr>
+            <w:tcW w:w="1323" w:type="dxa"/>
+            <w:tcBorders>
+              <w:top w:val="nil"/>
+              <w:left w:val="nil"/>
+              <w:bottom w:val="single" w:sz="8" w:space="0" w:color="auto"/>
+              <w:right w:val="single" w:sz="8" w:space="0" w:color="auto"/>
+            </w:tcBorders>
+            <w:tcMar>
+              <w:top w:w="0" w:type="dxa"/>
+              <w:left w:w="108" w:type="dxa"/>
+              <w:bottom w:w="0" w:type="dxa"/>
+              <w:right w:w="108" w:type="dxa"/>
+            </w:tcMar>
+            <w:vAlign w:val="center"/>
+          </w:tcPr>
+          <w:p>
+            <w:pPr>
+              <w:jc w:val="center"/>
+              <w:rPr>
+                <w:rFonts w:asciiTheme="minorHAnsi" w:hAnsiTheme="minorHAnsi"/>
+                <w:sz w:val="20"/>
+                <w:szCs w:val="20"/>
+                <w:lang w:val="es-MX" w:eastAsia="es-MX"/>
+              </w:rPr>
+            </w:pPr>
+          </w:p>
+        </w:tc>
+        <w:tc>
+          <w:tcPr>
+            <w:tcW w:w="1139" w:type="dxa"/>
+            <w:tcBorders>
+              <w:top w:val="nil"/>
+              <w:left w:val="nil"/>
+              <w:bottom w:val="single" w:sz="8" w:space="0" w:color="auto"/>
+              <w:right w:val="single" w:sz="8" w:space="0" w:color="auto"/>
+            </w:tcBorders>
+            <w:tcMar>
+              <w:top w:w="0" w:type="dxa"/>
+              <w:left w:w="108" w:type="dxa"/>
+              <w:bottom w:w="0" w:type="dxa"/>
+              <w:right w:w="108" w:type="dxa"/>
+            </w:tcMar>
+            <w:vAlign w:val="center"/>
+          </w:tcPr>
+          <w:p>
+            <w:pPr>
+              <w:jc w:val="center"/>
+              <w:rPr>
+                <w:rFonts w:asciiTheme="minorHAnsi" w:hAnsiTheme="minorHAnsi"/>
+                <w:sz w:val="20"/>
+                <w:szCs w:val="20"/>
+                <w:lang w:val="es-MX" w:eastAsia="es-MX"/>
+              </w:rPr>
+            </w:pPr>
+          </w:p>
+        </w:tc>
+        <w:tc>
+          <w:tcPr>
+            <w:tcW w:w="1383" w:type="dxa"/>
+            <w:tcBorders>
+              <w:top w:val="nil"/>
+              <w:left w:val="nil"/>
+              <w:bottom w:val="single" w:sz="8" w:space="0" w:color="auto"/>
+              <w:right w:val="single" w:sz="12" w:space="0" w:color="auto"/>
+            </w:tcBorders>
+            <w:vAlign w:val="center"/>
+          </w:tcPr>
+          <w:p>
+            <w:pPr>
+              <w:jc w:val="center"/>
+              <w:rPr>
+                <w:rFonts w:asciiTheme="minorHAnsi" w:hAnsiTheme="minorHAnsi"/>
+                <w:sz w:val="20"/>
+                <w:szCs w:val="20"/>
+                <w:lang w:val="es-MX" w:eastAsia="es-MX"/>
+              </w:rPr>
+            </w:pPr>
+          </w:p>
+        </w:tc>
+        <w:tc>
+          <w:tcPr>
+            <w:tcW w:w="1276" w:type="dxa"/>
+            <w:tcBorders>
+              <w:top w:val="nil"/>
+              <w:left w:val="single" w:sz="12" w:space="0" w:color="auto"/>
+              <w:bottom w:val="single" w:sz="8" w:space="0" w:color="auto"/>
+              <w:right w:val="single" w:sz="12" w:space="0" w:color="auto"/>
+            </w:tcBorders>
+            <w:vAlign w:val="center"/>
+          </w:tcPr>
+          <w:p>
+            <w:pPr>
+              <w:jc w:val="center"/>
+              <w:rPr>
+                <w:rFonts w:asciiTheme="minorHAnsi" w:hAnsiTheme="minorHAnsi"/>
+                <w:sz w:val="20"/>
+                <w:szCs w:val="20"/>
+                <w:lang w:val="es-MX" w:eastAsia="es-MX"/>
+              </w:rPr>
+            </w:pPr>
+          </w:p>
+        </w:tc>
+      </w:tr>
+      <w:tr>
+        <w:tc>
+          <w:tcPr>
+            <w:tcW w:w="538" w:type="dxa"/>
+            <w:tcBorders>
+              <w:top w:val="single" w:sz="8" w:space="0" w:color="auto"/>
+              <w:left w:val="single" w:sz="12" w:space="0" w:color="auto"/>
               <w:bottom w:val="single" w:sz="12" w:space="0" w:color="auto"/>
               <w:right w:val="single" w:sz="8" w:space="0" w:color="auto"/>
             </w:tcBorders>
@@ -5964,7 +6406,17 @@
                 <w:szCs w:val="18"/>
                 <w:lang w:val="es-MX" w:eastAsia="es-MX"/>
               </w:rPr>
-              <w:t>17</w:t>
+              <w:t>1</w:t>
+            </w:r>
+            <w:r>
+              <w:rPr>
+                <w:rFonts w:asciiTheme="minorHAnsi" w:hAnsiTheme="minorHAnsi"/>
+                <w:color w:val="000000"/>
+                <w:sz w:val="18"/>
+                <w:szCs w:val="18"/>
+                <w:lang w:val="es-MX" w:eastAsia="es-MX"/>
+              </w:rPr>
+              <w:t>8</w:t>
             </w:r>
           </w:p>
         </w:tc>
@@ -6105,6 +6557,7 @@
           </w:tcPr>
           <w:p>
             <w:pPr>
+              <w:jc w:val="center"/>
               <w:rPr>
                 <w:rFonts w:asciiTheme="minorHAnsi" w:hAnsiTheme="minorHAnsi"/>
                 <w:sz w:val="20"/>
@@ -6133,6 +6586,7 @@
           </w:tcPr>
           <w:p>
             <w:pPr>
+              <w:jc w:val="center"/>
               <w:rPr>
                 <w:rFonts w:asciiTheme="minorHAnsi" w:hAnsiTheme="minorHAnsi"/>
                 <w:sz w:val="20"/>
@@ -6161,6 +6615,7 @@
           </w:tcPr>
           <w:p>
             <w:pPr>
+              <w:jc w:val="center"/>
               <w:rPr>
                 <w:rFonts w:asciiTheme="minorHAnsi" w:hAnsiTheme="minorHAnsi"/>
                 <w:sz w:val="20"/>
@@ -6183,6 +6638,7 @@
           </w:tcPr>
           <w:p>
             <w:pPr>
+              <w:jc w:val="center"/>
               <w:rPr>
                 <w:rFonts w:asciiTheme="minorHAnsi" w:hAnsiTheme="minorHAnsi"/>
                 <w:sz w:val="20"/>
@@ -6205,6 +6661,7 @@
           </w:tcPr>
           <w:p>
             <w:pPr>
+              <w:jc w:val="center"/>
               <w:rPr>
                 <w:rFonts w:asciiTheme="minorHAnsi" w:hAnsiTheme="minorHAnsi"/>
                 <w:sz w:val="20"/>
@@ -6222,8 +6679,6 @@
           <w:lang w:val="es-MX"/>
         </w:rPr>
       </w:pPr>
-      <w:bookmarkStart w:id="0" w:name="_GoBack"/>
-      <w:bookmarkEnd w:id="0"/>
     </w:p>
     <w:sectPr>
       <w:pgSz w:w="14742" w:h="10773" w:orient="landscape" w:code="1"/>

</xml_diff>